<commit_message>
GDD changed, added help scene with buttons and images
</commit_message>
<xml_diff>
--- a/Doc/COMP392-FinalProject-GDD.docx
+++ b/Doc/COMP392-FinalProject-GDD.docx
@@ -1816,23 +1816,615 @@
     </w:p>
     <w:p>
       <w:pPr>
-        <w:ind w:left="720"/>
-        <w:rPr>
-          <w:sz w:val="24"/>
-          <w:szCs w:val="24"/>
-        </w:rPr>
-      </w:pPr>
-      <w:bookmarkStart w:id="1" w:name="_GoBack"/>
+        <w:pStyle w:val="ListParagraph"/>
+        <w:numPr>
+          <w:ilvl w:val="0"/>
+          <w:numId w:val="4"/>
+        </w:numPr>
+        <w:rPr>
+          <w:sz w:val="24"/>
+          <w:szCs w:val="24"/>
+        </w:rPr>
+      </w:pPr>
+    </w:p>
+    <w:p>
+      <w:pPr>
+        <w:jc w:val="center"/>
+        <w:rPr>
+          <w:b/>
+          <w:sz w:val="24"/>
+          <w:szCs w:val="24"/>
+          <w:u w:val="single"/>
+        </w:rPr>
+      </w:pPr>
+      <w:bookmarkStart w:id="1" w:name="_Toc444543398"/>
+    </w:p>
+    <w:p>
+      <w:pPr>
+        <w:jc w:val="center"/>
+        <w:rPr>
+          <w:b/>
+          <w:sz w:val="24"/>
+          <w:szCs w:val="24"/>
+          <w:u w:val="single"/>
+        </w:rPr>
+      </w:pPr>
+      <w:r>
+        <w:rPr>
+          <w:b/>
+          <w:sz w:val="24"/>
+          <w:szCs w:val="24"/>
+          <w:u w:val="single"/>
+        </w:rPr>
+        <w:t>Game Description</w:t>
+      </w:r>
+      <w:bookmarkEnd w:id="1"/>
+    </w:p>
+    <w:p>
+      <w:pPr>
+        <w:pStyle w:val="Heading2"/>
+        <w:numPr>
+          <w:ilvl w:val="0"/>
+          <w:numId w:val="1"/>
+        </w:numPr>
+      </w:pPr>
+      <w:bookmarkStart w:id="2" w:name="_Toc444543399"/>
+      <w:bookmarkStart w:id="3" w:name="_Toc446711502"/>
+      <w:r>
+        <w:t>Game Overview</w:t>
+      </w:r>
+      <w:bookmarkEnd w:id="2"/>
+      <w:bookmarkEnd w:id="3"/>
+      <w:r>
+        <w:t xml:space="preserve"> </w:t>
+      </w:r>
+    </w:p>
+    <w:p>
+      <w:pPr>
+        <w:rPr>
+          <w:i/>
+          <w:sz w:val="24"/>
+          <w:szCs w:val="24"/>
+        </w:rPr>
+      </w:pPr>
+      <w:r>
+        <w:rPr>
+          <w:i/>
+          <w:sz w:val="24"/>
+          <w:szCs w:val="24"/>
+        </w:rPr>
+        <w:t>This</w:t>
+      </w:r>
+      <w:r>
+        <w:rPr>
+          <w:i/>
+          <w:sz w:val="24"/>
+          <w:szCs w:val="24"/>
+        </w:rPr>
+        <w:t xml:space="preserve"> game </w:t>
+      </w:r>
+      <w:r>
+        <w:rPr>
+          <w:i/>
+          <w:sz w:val="24"/>
+          <w:szCs w:val="24"/>
+        </w:rPr>
+        <w:t>takes place in a forest located on an island in the sky. You play as a sky-bear, one of the last of its kind. Your goal is to survive the harsh trials of the forest by collecting various food items, while trying to avoid the many traps that attempt to hinder you on your journey.</w:t>
+      </w:r>
+    </w:p>
+    <w:p>
+      <w:pPr>
+        <w:pStyle w:val="Heading2"/>
+        <w:numPr>
+          <w:ilvl w:val="0"/>
+          <w:numId w:val="1"/>
+        </w:numPr>
+      </w:pPr>
+      <w:bookmarkStart w:id="4" w:name="_Toc446711503"/>
+      <w:r>
+        <w:t>Game Mechanics</w:t>
+      </w:r>
+      <w:bookmarkEnd w:id="4"/>
+    </w:p>
+    <w:p>
+      <w:pPr>
+        <w:rPr>
+          <w:i/>
+          <w:sz w:val="24"/>
+          <w:szCs w:val="24"/>
+        </w:rPr>
+      </w:pPr>
+      <w:r>
+        <w:rPr>
+          <w:i/>
+          <w:sz w:val="24"/>
+          <w:szCs w:val="24"/>
+        </w:rPr>
+        <w:t>The game is a maze-survival game in which you will start out with amount of hitpoints. You must collect food items scattered throughout the forest in order to increase your score while</w:t>
+      </w:r>
+      <w:r>
+        <w:rPr>
+          <w:i/>
+          <w:sz w:val="24"/>
+          <w:szCs w:val="24"/>
+        </w:rPr>
+        <w:t xml:space="preserve"> trying not to lose all your hitpoints. You will want to avoid traps laid out throughout the world as they will decrease your hitpoints. Once your hitpoints reach zero it is Game Over.</w:t>
+      </w:r>
+    </w:p>
+    <w:p>
+      <w:pPr>
+        <w:pStyle w:val="Heading2"/>
+        <w:numPr>
+          <w:ilvl w:val="0"/>
+          <w:numId w:val="1"/>
+        </w:numPr>
+      </w:pPr>
+      <w:bookmarkStart w:id="5" w:name="_Toc446711504"/>
+      <w:r>
+        <w:t>Controls</w:t>
+      </w:r>
+      <w:bookmarkEnd w:id="5"/>
+      <w:r>
+        <w:t xml:space="preserve"> </w:t>
+      </w:r>
+    </w:p>
+    <w:p>
+      <w:pPr>
+        <w:rPr>
+          <w:i/>
+          <w:sz w:val="24"/>
+          <w:szCs w:val="24"/>
+        </w:rPr>
+      </w:pPr>
+      <w:r>
+        <w:rPr>
+          <w:i/>
+          <w:sz w:val="24"/>
+          <w:szCs w:val="24"/>
+        </w:rPr>
+        <w:t>This game requires the keyboard and a mouse or trackpad.</w:t>
+      </w:r>
+    </w:p>
+    <w:p>
+      <w:pPr>
+        <w:rPr>
+          <w:i/>
+          <w:sz w:val="24"/>
+          <w:szCs w:val="24"/>
+        </w:rPr>
+      </w:pPr>
+      <w:r>
+        <w:rPr>
+          <w:b/>
+          <w:i/>
+          <w:sz w:val="24"/>
+          <w:szCs w:val="24"/>
+        </w:rPr>
+        <w:t>Mouse/Trackpad Control</w:t>
+      </w:r>
+      <w:r>
+        <w:rPr>
+          <w:i/>
+          <w:sz w:val="24"/>
+          <w:szCs w:val="24"/>
+        </w:rPr>
+        <w:t xml:space="preserve"> – Allows the player to change the camera perspective of their character. </w:t>
+      </w:r>
+      <w:r>
+        <w:rPr>
+          <w:i/>
+          <w:sz w:val="24"/>
+          <w:szCs w:val="24"/>
+        </w:rPr>
+        <w:t>Mouse pointer movement will control where the character looks in the world.</w:t>
+      </w:r>
+    </w:p>
+    <w:p>
+      <w:pPr>
+        <w:rPr>
+          <w:i/>
+          <w:sz w:val="24"/>
+          <w:szCs w:val="24"/>
+        </w:rPr>
+      </w:pPr>
+      <w:r>
+        <w:rPr>
+          <w:b/>
+          <w:i/>
+          <w:sz w:val="24"/>
+          <w:szCs w:val="24"/>
+        </w:rPr>
+        <w:t>Keyboard Control</w:t>
+      </w:r>
+      <w:r>
+        <w:rPr>
+          <w:i/>
+          <w:sz w:val="24"/>
+          <w:szCs w:val="24"/>
+        </w:rPr>
+        <w:t xml:space="preserve"> – Allows the player to move around in the world using the following keys:</w:t>
+      </w:r>
+    </w:p>
+    <w:p>
+      <w:pPr>
+        <w:rPr>
+          <w:i/>
+          <w:sz w:val="24"/>
+          <w:szCs w:val="24"/>
+        </w:rPr>
+      </w:pPr>
+      <w:r>
+        <w:rPr>
+          <w:i/>
+          <w:sz w:val="24"/>
+          <w:szCs w:val="24"/>
+        </w:rPr>
+        <w:tab/>
+      </w:r>
+      <w:r>
+        <w:rPr>
+          <w:b/>
+          <w:i/>
+          <w:sz w:val="24"/>
+          <w:szCs w:val="24"/>
+        </w:rPr>
+        <w:t xml:space="preserve">W Key/Up arrow: </w:t>
+      </w:r>
+      <w:r>
+        <w:rPr>
+          <w:i/>
+          <w:sz w:val="24"/>
+          <w:szCs w:val="24"/>
+        </w:rPr>
+        <w:t xml:space="preserve">Moves the </w:t>
+      </w:r>
+      <w:r>
+        <w:rPr>
+          <w:i/>
+          <w:sz w:val="24"/>
+          <w:szCs w:val="24"/>
+        </w:rPr>
+        <w:t>player</w:t>
+      </w:r>
+      <w:r>
+        <w:rPr>
+          <w:i/>
+          <w:sz w:val="24"/>
+          <w:szCs w:val="24"/>
+        </w:rPr>
+        <w:t xml:space="preserve"> forward in the world</w:t>
+      </w:r>
+    </w:p>
+    <w:p>
+      <w:pPr>
+        <w:rPr>
+          <w:i/>
+          <w:sz w:val="24"/>
+          <w:szCs w:val="24"/>
+        </w:rPr>
+      </w:pPr>
+      <w:r>
+        <w:rPr>
+          <w:i/>
+          <w:sz w:val="24"/>
+          <w:szCs w:val="24"/>
+        </w:rPr>
+        <w:tab/>
+      </w:r>
+      <w:r>
+        <w:rPr>
+          <w:b/>
+          <w:i/>
+          <w:sz w:val="24"/>
+          <w:szCs w:val="24"/>
+        </w:rPr>
+        <w:t>S Key/Down arrow:</w:t>
+      </w:r>
+      <w:r>
+        <w:rPr>
+          <w:i/>
+          <w:sz w:val="24"/>
+          <w:szCs w:val="24"/>
+        </w:rPr>
+        <w:t xml:space="preserve"> Moves the </w:t>
+      </w:r>
+      <w:r>
+        <w:rPr>
+          <w:i/>
+          <w:sz w:val="24"/>
+          <w:szCs w:val="24"/>
+        </w:rPr>
+        <w:t>player</w:t>
+      </w:r>
+      <w:r>
+        <w:rPr>
+          <w:i/>
+          <w:sz w:val="24"/>
+          <w:szCs w:val="24"/>
+        </w:rPr>
+        <w:t xml:space="preserve"> </w:t>
+      </w:r>
+      <w:r>
+        <w:rPr>
+          <w:i/>
+          <w:sz w:val="24"/>
+          <w:szCs w:val="24"/>
+        </w:rPr>
+        <w:t>backward</w:t>
+      </w:r>
+      <w:r>
+        <w:rPr>
+          <w:i/>
+          <w:sz w:val="24"/>
+          <w:szCs w:val="24"/>
+        </w:rPr>
+        <w:t xml:space="preserve"> in the world</w:t>
+      </w:r>
+    </w:p>
+    <w:p>
+      <w:pPr>
+        <w:rPr>
+          <w:i/>
+          <w:sz w:val="24"/>
+          <w:szCs w:val="24"/>
+        </w:rPr>
+      </w:pPr>
+      <w:r>
+        <w:rPr>
+          <w:i/>
+          <w:sz w:val="24"/>
+          <w:szCs w:val="24"/>
+        </w:rPr>
+        <w:tab/>
+      </w:r>
+      <w:r>
+        <w:rPr>
+          <w:b/>
+          <w:i/>
+          <w:sz w:val="24"/>
+          <w:szCs w:val="24"/>
+        </w:rPr>
+        <w:t>A Key/Left arrow:</w:t>
+      </w:r>
+      <w:r>
+        <w:rPr>
+          <w:i/>
+          <w:sz w:val="24"/>
+          <w:szCs w:val="24"/>
+        </w:rPr>
+        <w:t xml:space="preserve"> Moves the </w:t>
+      </w:r>
+      <w:r>
+        <w:rPr>
+          <w:i/>
+          <w:sz w:val="24"/>
+          <w:szCs w:val="24"/>
+        </w:rPr>
+        <w:t>player</w:t>
+      </w:r>
+      <w:r>
+        <w:rPr>
+          <w:i/>
+          <w:sz w:val="24"/>
+          <w:szCs w:val="24"/>
+        </w:rPr>
+        <w:t xml:space="preserve"> </w:t>
+      </w:r>
+      <w:r>
+        <w:rPr>
+          <w:i/>
+          <w:sz w:val="24"/>
+          <w:szCs w:val="24"/>
+        </w:rPr>
+        <w:t>to the left in the world</w:t>
+      </w:r>
+    </w:p>
+    <w:p>
+      <w:pPr>
+        <w:rPr>
+          <w:i/>
+          <w:sz w:val="24"/>
+          <w:szCs w:val="24"/>
+        </w:rPr>
+      </w:pPr>
+      <w:r>
+        <w:rPr>
+          <w:i/>
+          <w:sz w:val="24"/>
+          <w:szCs w:val="24"/>
+        </w:rPr>
+        <w:tab/>
+      </w:r>
+      <w:r>
+        <w:rPr>
+          <w:b/>
+          <w:i/>
+          <w:sz w:val="24"/>
+          <w:szCs w:val="24"/>
+        </w:rPr>
+        <w:t>D Key/Right arrow:</w:t>
+      </w:r>
+      <w:r>
+        <w:rPr>
+          <w:i/>
+          <w:sz w:val="24"/>
+          <w:szCs w:val="24"/>
+        </w:rPr>
+        <w:t xml:space="preserve"> Moves the </w:t>
+      </w:r>
+      <w:r>
+        <w:rPr>
+          <w:i/>
+          <w:sz w:val="24"/>
+          <w:szCs w:val="24"/>
+        </w:rPr>
+        <w:t>player</w:t>
+      </w:r>
+      <w:r>
+        <w:rPr>
+          <w:i/>
+          <w:sz w:val="24"/>
+          <w:szCs w:val="24"/>
+        </w:rPr>
+        <w:t xml:space="preserve"> </w:t>
+      </w:r>
+      <w:r>
+        <w:rPr>
+          <w:i/>
+          <w:sz w:val="24"/>
+          <w:szCs w:val="24"/>
+        </w:rPr>
+        <w:t>to the right in the world</w:t>
+      </w:r>
+    </w:p>
+    <w:p>
+      <w:pPr>
+        <w:rPr>
+          <w:i/>
+          <w:sz w:val="24"/>
+          <w:szCs w:val="24"/>
+        </w:rPr>
+      </w:pPr>
+      <w:r>
+        <w:rPr>
+          <w:i/>
+          <w:sz w:val="24"/>
+          <w:szCs w:val="24"/>
+        </w:rPr>
+        <w:tab/>
+      </w:r>
+      <w:r>
+        <w:rPr>
+          <w:b/>
+          <w:i/>
+          <w:sz w:val="24"/>
+          <w:szCs w:val="24"/>
+        </w:rPr>
+        <w:t>Spacebar:</w:t>
+      </w:r>
+      <w:r>
+        <w:rPr>
+          <w:i/>
+          <w:sz w:val="24"/>
+          <w:szCs w:val="24"/>
+        </w:rPr>
+        <w:t xml:space="preserve"> Allows the </w:t>
+      </w:r>
+      <w:r>
+        <w:rPr>
+          <w:i/>
+          <w:sz w:val="24"/>
+          <w:szCs w:val="24"/>
+        </w:rPr>
+        <w:t>player</w:t>
+      </w:r>
+      <w:r>
+        <w:rPr>
+          <w:i/>
+          <w:sz w:val="24"/>
+          <w:szCs w:val="24"/>
+        </w:rPr>
+        <w:t xml:space="preserve"> </w:t>
+      </w:r>
+      <w:r>
+        <w:rPr>
+          <w:i/>
+          <w:sz w:val="24"/>
+          <w:szCs w:val="24"/>
+        </w:rPr>
+        <w:t xml:space="preserve">to jump in the world </w:t>
+      </w:r>
+    </w:p>
+    <w:p>
+      <w:pPr>
+        <w:rPr>
+          <w:i/>
+          <w:sz w:val="24"/>
+          <w:szCs w:val="24"/>
+        </w:rPr>
+      </w:pPr>
+    </w:p>
+    <w:p>
+      <w:pPr>
+        <w:rPr>
+          <w:i/>
+          <w:sz w:val="24"/>
+          <w:szCs w:val="24"/>
+        </w:rPr>
+      </w:pPr>
+    </w:p>
+    <w:p>
+      <w:pPr>
+        <w:rPr>
+          <w:i/>
+          <w:sz w:val="24"/>
+          <w:szCs w:val="24"/>
+        </w:rPr>
+      </w:pPr>
+    </w:p>
+    <w:p>
+      <w:pPr>
+        <w:rPr>
+          <w:i/>
+          <w:sz w:val="24"/>
+          <w:szCs w:val="24"/>
+        </w:rPr>
+      </w:pPr>
+    </w:p>
+    <w:p>
+      <w:pPr>
+        <w:rPr>
+          <w:i/>
+          <w:sz w:val="24"/>
+          <w:szCs w:val="24"/>
+        </w:rPr>
+      </w:pPr>
+    </w:p>
+    <w:p>
+      <w:pPr>
+        <w:rPr>
+          <w:i/>
+          <w:sz w:val="24"/>
+          <w:szCs w:val="24"/>
+        </w:rPr>
+      </w:pPr>
+    </w:p>
+    <w:p>
+      <w:pPr>
+        <w:pStyle w:val="Heading2"/>
+        <w:numPr>
+          <w:ilvl w:val="0"/>
+          <w:numId w:val="1"/>
+        </w:numPr>
+      </w:pPr>
+      <w:bookmarkStart w:id="6" w:name="_Toc446711505"/>
+      <w:r>
+        <w:t>Interface Sketch</w:t>
+      </w:r>
+      <w:bookmarkEnd w:id="6"/>
+      <w:r>
+        <w:t xml:space="preserve"> </w:t>
+      </w:r>
+    </w:p>
+    <w:p>
+      <w:r>
+        <w:t>Start Screen:</w:t>
+      </w:r>
+    </w:p>
+    <w:p>
+      <w:pPr>
+        <w:jc w:val="center"/>
+      </w:pPr>
       <w:r>
         <w:rPr>
           <w:noProof/>
           <w:lang w:eastAsia="ko-KR"/>
         </w:rPr>
         <w:drawing>
-          <wp:inline distT="0" distB="0" distL="0" distR="0" wp14:anchorId="62B3CC71" wp14:editId="0E402E01">
-            <wp:extent cx="5943600" cy="7189470"/>
-            <wp:effectExtent l="0" t="0" r="0" b="0"/>
-            <wp:docPr id="18" name="Picture 18"/>
+          <wp:inline distT="0" distB="0" distL="0" distR="0" wp14:anchorId="06F719E6" wp14:editId="2E162125">
+            <wp:extent cx="5935980" cy="4451985"/>
+            <wp:effectExtent l="0" t="0" r="7620" b="5715"/>
+            <wp:docPr id="3" name="Picture 3"/>
             <wp:cNvGraphicFramePr>
               <a:graphicFrameLocks xmlns:a="http://schemas.openxmlformats.org/drawingml/2006/main" noChangeAspect="1"/>
             </wp:cNvGraphicFramePr>
@@ -1852,7 +2444,7 @@
                   <pic:spPr>
                     <a:xfrm>
                       <a:off x="0" y="0"/>
-                      <a:ext cx="5943600" cy="7189470"/>
+                      <a:ext cx="5935980" cy="4451985"/>
                     </a:xfrm>
                     <a:prstGeom prst="rect">
                       <a:avLst/>
@@ -1864,31 +2456,35 @@
           </wp:inline>
         </w:drawing>
       </w:r>
-      <w:bookmarkEnd w:id="1"/>
+    </w:p>
+    <w:p/>
+    <w:p/>
+    <w:p/>
+    <w:p/>
+    <w:p/>
+    <w:p/>
+    <w:p/>
+    <w:p/>
+    <w:p/>
+    <w:p>
+      <w:r>
+        <w:t>Game Screen:</w:t>
+      </w:r>
     </w:p>
     <w:p>
       <w:pPr>
-        <w:pStyle w:val="ListParagraph"/>
-        <w:numPr>
-          <w:ilvl w:val="0"/>
-          <w:numId w:val="4"/>
-        </w:numPr>
-        <w:rPr>
-          <w:sz w:val="24"/>
-          <w:szCs w:val="24"/>
-        </w:rPr>
+        <w:jc w:val="center"/>
       </w:pPr>
       <w:r>
         <w:rPr>
           <w:noProof/>
           <w:lang w:eastAsia="ko-KR"/>
         </w:rPr>
-        <w:lastRenderedPageBreak/>
         <w:drawing>
-          <wp:inline distT="0" distB="0" distL="0" distR="0" wp14:anchorId="12D1FFA6" wp14:editId="22CB1EC7">
-            <wp:extent cx="5867400" cy="6391275"/>
-            <wp:effectExtent l="0" t="0" r="0" b="9525"/>
-            <wp:docPr id="17" name="Picture 17"/>
+          <wp:inline distT="0" distB="0" distL="0" distR="0" wp14:anchorId="44CAAE7E" wp14:editId="16E90171">
+            <wp:extent cx="5463540" cy="4097655"/>
+            <wp:effectExtent l="0" t="0" r="3810" b="0"/>
+            <wp:docPr id="2" name="Picture 2"/>
             <wp:cNvGraphicFramePr>
               <a:graphicFrameLocks xmlns:a="http://schemas.openxmlformats.org/drawingml/2006/main" noChangeAspect="1"/>
             </wp:cNvGraphicFramePr>
@@ -1908,7 +2504,7 @@
                   <pic:spPr>
                     <a:xfrm>
                       <a:off x="0" y="0"/>
-                      <a:ext cx="5867400" cy="6391275"/>
+                      <a:ext cx="5463540" cy="4097655"/>
                     </a:xfrm>
                     <a:prstGeom prst="rect">
                       <a:avLst/>
@@ -1920,24 +2516,34 @@
           </wp:inline>
         </w:drawing>
       </w:r>
-      <w:r>
-        <w:rPr>
-          <w:sz w:val="24"/>
-          <w:szCs w:val="24"/>
-        </w:rPr>
-        <w:br w:type="page"/>
-      </w:r>
+    </w:p>
+    <w:p/>
+    <w:p/>
+    <w:p/>
+    <w:p/>
+    <w:p/>
+    <w:p/>
+    <w:p/>
+    <w:p/>
+    <w:p/>
+    <w:p/>
+    <w:p/>
+    <w:p>
+      <w:r>
+        <w:t>Game Over Screen:</w:t>
+      </w:r>
+    </w:p>
+    <w:p>
       <w:r>
         <w:rPr>
           <w:noProof/>
           <w:lang w:eastAsia="ko-KR"/>
         </w:rPr>
-        <w:lastRenderedPageBreak/>
         <w:drawing>
-          <wp:inline distT="0" distB="0" distL="0" distR="0" wp14:anchorId="322A1850" wp14:editId="12D31DB1">
-            <wp:extent cx="5943600" cy="7693660"/>
-            <wp:effectExtent l="0" t="0" r="0" b="2540"/>
-            <wp:docPr id="15" name="Picture 15"/>
+          <wp:inline distT="0" distB="0" distL="0" distR="0" wp14:anchorId="07138422" wp14:editId="2B6006B6">
+            <wp:extent cx="5943600" cy="4457700"/>
+            <wp:effectExtent l="0" t="0" r="0" b="0"/>
+            <wp:docPr id="4" name="Picture 4"/>
             <wp:cNvGraphicFramePr>
               <a:graphicFrameLocks xmlns:a="http://schemas.openxmlformats.org/drawingml/2006/main" noChangeAspect="1"/>
             </wp:cNvGraphicFramePr>
@@ -1957,7 +2563,7 @@
                   <pic:spPr>
                     <a:xfrm>
                       <a:off x="0" y="0"/>
-                      <a:ext cx="5943600" cy="7693660"/>
+                      <a:ext cx="5943600" cy="4457700"/>
                     </a:xfrm>
                     <a:prstGeom prst="rect">
                       <a:avLst/>
@@ -1972,604 +2578,38 @@
     </w:p>
     <w:p>
       <w:pPr>
-        <w:jc w:val="center"/>
-        <w:rPr>
-          <w:b/>
-          <w:sz w:val="24"/>
-          <w:szCs w:val="24"/>
-          <w:u w:val="single"/>
-        </w:rPr>
-      </w:pPr>
-      <w:bookmarkStart w:id="2" w:name="_Toc444543398"/>
-    </w:p>
-    <w:p>
-      <w:pPr>
-        <w:jc w:val="center"/>
-        <w:rPr>
-          <w:b/>
-          <w:sz w:val="24"/>
-          <w:szCs w:val="24"/>
-          <w:u w:val="single"/>
-        </w:rPr>
-      </w:pPr>
-      <w:r>
-        <w:rPr>
-          <w:b/>
-          <w:sz w:val="24"/>
-          <w:szCs w:val="24"/>
-          <w:u w:val="single"/>
-        </w:rPr>
-        <w:lastRenderedPageBreak/>
-        <w:t>Game Description</w:t>
-      </w:r>
-      <w:bookmarkEnd w:id="2"/>
-    </w:p>
-    <w:p>
-      <w:pPr>
         <w:pStyle w:val="Heading2"/>
         <w:numPr>
           <w:ilvl w:val="0"/>
           <w:numId w:val="1"/>
         </w:numPr>
       </w:pPr>
-      <w:bookmarkStart w:id="3" w:name="_Toc444543399"/>
-      <w:bookmarkStart w:id="4" w:name="_Toc446711502"/>
-      <w:r>
-        <w:t>Game Overview</w:t>
-      </w:r>
-      <w:bookmarkEnd w:id="3"/>
-      <w:bookmarkEnd w:id="4"/>
+      <w:bookmarkStart w:id="7" w:name="_Toc446711506"/>
+      <w:r>
+        <w:t>Screen Descriptions</w:t>
+      </w:r>
+      <w:bookmarkEnd w:id="7"/>
       <w:r>
         <w:t xml:space="preserve"> </w:t>
       </w:r>
     </w:p>
     <w:p>
-      <w:pPr>
-        <w:rPr>
-          <w:i/>
-          <w:sz w:val="24"/>
-          <w:szCs w:val="24"/>
-        </w:rPr>
-      </w:pPr>
-      <w:r>
-        <w:rPr>
-          <w:i/>
-          <w:sz w:val="24"/>
-          <w:szCs w:val="24"/>
-        </w:rPr>
-        <w:t>This</w:t>
-      </w:r>
-      <w:r>
-        <w:rPr>
-          <w:i/>
-          <w:sz w:val="24"/>
-          <w:szCs w:val="24"/>
-        </w:rPr>
-        <w:t xml:space="preserve"> game </w:t>
-      </w:r>
-      <w:r>
-        <w:rPr>
-          <w:i/>
-          <w:sz w:val="24"/>
-          <w:szCs w:val="24"/>
-        </w:rPr>
-        <w:t>takes place in a forest located on an island in the sky. You play as a sky-bear, one of the last of its kind. Your goal is to survive the harsh trials of the forest by collecting various food items, while trying to avoid the many traps that attempt to hinder you on your journey.</w:t>
+      <w:r>
+        <w:t>Game Screen:</w:t>
       </w:r>
     </w:p>
     <w:p>
-      <w:pPr>
-        <w:pStyle w:val="Heading2"/>
-        <w:numPr>
-          <w:ilvl w:val="0"/>
-          <w:numId w:val="1"/>
-        </w:numPr>
-      </w:pPr>
-      <w:bookmarkStart w:id="5" w:name="_Toc446711503"/>
-      <w:r>
-        <w:t>Game Mechanics</w:t>
-      </w:r>
-      <w:bookmarkEnd w:id="5"/>
-    </w:p>
-    <w:p>
-      <w:pPr>
-        <w:rPr>
-          <w:i/>
-          <w:sz w:val="24"/>
-          <w:szCs w:val="24"/>
-        </w:rPr>
-      </w:pPr>
-      <w:r>
-        <w:rPr>
-          <w:i/>
-          <w:sz w:val="24"/>
-          <w:szCs w:val="24"/>
-        </w:rPr>
-        <w:t>The game is a maze-survival game in which you will start out with amount of hitpoints. You must collect food items scattered throughout the forest in order to increase your score while</w:t>
-      </w:r>
-      <w:r>
-        <w:rPr>
-          <w:i/>
-          <w:sz w:val="24"/>
-          <w:szCs w:val="24"/>
-        </w:rPr>
-        <w:t xml:space="preserve"> trying not to lose all your hitpoints. You will want to avoid traps laid out throughout the world as they will decrease your hitpoints. Once your hitpoints reach zero it is Game Over.</w:t>
-      </w:r>
-    </w:p>
-    <w:p>
-      <w:pPr>
-        <w:pStyle w:val="Heading2"/>
-        <w:numPr>
-          <w:ilvl w:val="0"/>
-          <w:numId w:val="1"/>
-        </w:numPr>
-      </w:pPr>
-      <w:bookmarkStart w:id="6" w:name="_Toc446711504"/>
-      <w:r>
-        <w:t>Controls</w:t>
-      </w:r>
-      <w:bookmarkEnd w:id="6"/>
-      <w:r>
-        <w:t xml:space="preserve"> </w:t>
-      </w:r>
-    </w:p>
-    <w:p>
-      <w:pPr>
-        <w:rPr>
-          <w:i/>
-          <w:sz w:val="24"/>
-          <w:szCs w:val="24"/>
-        </w:rPr>
-      </w:pPr>
-      <w:r>
-        <w:rPr>
-          <w:i/>
-          <w:sz w:val="24"/>
-          <w:szCs w:val="24"/>
-        </w:rPr>
-        <w:t>This game requires the keyboard and a mouse or trackpad.</w:t>
-      </w:r>
-    </w:p>
-    <w:p>
-      <w:pPr>
-        <w:rPr>
-          <w:i/>
-          <w:sz w:val="24"/>
-          <w:szCs w:val="24"/>
-        </w:rPr>
-      </w:pPr>
-      <w:r>
-        <w:rPr>
-          <w:b/>
-          <w:i/>
-          <w:sz w:val="24"/>
-          <w:szCs w:val="24"/>
-        </w:rPr>
-        <w:t>Mouse/Trackpad Control</w:t>
-      </w:r>
-      <w:r>
-        <w:rPr>
-          <w:i/>
-          <w:sz w:val="24"/>
-          <w:szCs w:val="24"/>
-        </w:rPr>
-        <w:t xml:space="preserve"> – Allows the player to change the camera perspective of their character. </w:t>
-      </w:r>
-      <w:r>
-        <w:rPr>
-          <w:i/>
-          <w:sz w:val="24"/>
-          <w:szCs w:val="24"/>
-        </w:rPr>
-        <w:t>Mouse pointer movement will control where the character looks in the world.</w:t>
-      </w:r>
-    </w:p>
-    <w:p>
-      <w:pPr>
-        <w:rPr>
-          <w:i/>
-          <w:sz w:val="24"/>
-          <w:szCs w:val="24"/>
-        </w:rPr>
-      </w:pPr>
-      <w:r>
-        <w:rPr>
-          <w:b/>
-          <w:i/>
-          <w:sz w:val="24"/>
-          <w:szCs w:val="24"/>
-        </w:rPr>
-        <w:t>Keyboard Control</w:t>
-      </w:r>
-      <w:r>
-        <w:rPr>
-          <w:i/>
-          <w:sz w:val="24"/>
-          <w:szCs w:val="24"/>
-        </w:rPr>
-        <w:t xml:space="preserve"> – Allows the player to move around in the world using the following keys:</w:t>
-      </w:r>
-    </w:p>
-    <w:p>
-      <w:pPr>
-        <w:rPr>
-          <w:i/>
-          <w:sz w:val="24"/>
-          <w:szCs w:val="24"/>
-        </w:rPr>
-      </w:pPr>
-      <w:r>
-        <w:rPr>
-          <w:i/>
-          <w:sz w:val="24"/>
-          <w:szCs w:val="24"/>
-        </w:rPr>
-        <w:tab/>
-      </w:r>
-      <w:r>
-        <w:rPr>
-          <w:b/>
-          <w:i/>
-          <w:sz w:val="24"/>
-          <w:szCs w:val="24"/>
-        </w:rPr>
-        <w:t xml:space="preserve">W Key/Up arrow: </w:t>
-      </w:r>
-      <w:r>
-        <w:rPr>
-          <w:i/>
-          <w:sz w:val="24"/>
-          <w:szCs w:val="24"/>
-        </w:rPr>
-        <w:t xml:space="preserve">Moves the </w:t>
-      </w:r>
-      <w:r>
-        <w:rPr>
-          <w:i/>
-          <w:sz w:val="24"/>
-          <w:szCs w:val="24"/>
-        </w:rPr>
-        <w:t>player</w:t>
-      </w:r>
-      <w:r>
-        <w:rPr>
-          <w:i/>
-          <w:sz w:val="24"/>
-          <w:szCs w:val="24"/>
-        </w:rPr>
-        <w:t xml:space="preserve"> forward in the world</w:t>
-      </w:r>
-    </w:p>
-    <w:p>
-      <w:pPr>
-        <w:rPr>
-          <w:i/>
-          <w:sz w:val="24"/>
-          <w:szCs w:val="24"/>
-        </w:rPr>
-      </w:pPr>
-      <w:r>
-        <w:rPr>
-          <w:i/>
-          <w:sz w:val="24"/>
-          <w:szCs w:val="24"/>
-        </w:rPr>
-        <w:tab/>
-      </w:r>
-      <w:r>
-        <w:rPr>
-          <w:b/>
-          <w:i/>
-          <w:sz w:val="24"/>
-          <w:szCs w:val="24"/>
-        </w:rPr>
-        <w:t>S Key/Down arrow:</w:t>
-      </w:r>
-      <w:r>
-        <w:rPr>
-          <w:i/>
-          <w:sz w:val="24"/>
-          <w:szCs w:val="24"/>
-        </w:rPr>
-        <w:t xml:space="preserve"> Moves the </w:t>
-      </w:r>
-      <w:r>
-        <w:rPr>
-          <w:i/>
-          <w:sz w:val="24"/>
-          <w:szCs w:val="24"/>
-        </w:rPr>
-        <w:t>player</w:t>
-      </w:r>
-      <w:r>
-        <w:rPr>
-          <w:i/>
-          <w:sz w:val="24"/>
-          <w:szCs w:val="24"/>
-        </w:rPr>
-        <w:t xml:space="preserve"> </w:t>
-      </w:r>
-      <w:r>
-        <w:rPr>
-          <w:i/>
-          <w:sz w:val="24"/>
-          <w:szCs w:val="24"/>
-        </w:rPr>
-        <w:t>backward</w:t>
-      </w:r>
-      <w:r>
-        <w:rPr>
-          <w:i/>
-          <w:sz w:val="24"/>
-          <w:szCs w:val="24"/>
-        </w:rPr>
-        <w:t xml:space="preserve"> in the world</w:t>
-      </w:r>
-    </w:p>
-    <w:p>
-      <w:pPr>
-        <w:rPr>
-          <w:i/>
-          <w:sz w:val="24"/>
-          <w:szCs w:val="24"/>
-        </w:rPr>
-      </w:pPr>
-      <w:r>
-        <w:rPr>
-          <w:i/>
-          <w:sz w:val="24"/>
-          <w:szCs w:val="24"/>
-        </w:rPr>
-        <w:tab/>
-      </w:r>
-      <w:r>
-        <w:rPr>
-          <w:b/>
-          <w:i/>
-          <w:sz w:val="24"/>
-          <w:szCs w:val="24"/>
-        </w:rPr>
-        <w:t>A Key/Left arrow:</w:t>
-      </w:r>
-      <w:r>
-        <w:rPr>
-          <w:i/>
-          <w:sz w:val="24"/>
-          <w:szCs w:val="24"/>
-        </w:rPr>
-        <w:t xml:space="preserve"> Moves the </w:t>
-      </w:r>
-      <w:r>
-        <w:rPr>
-          <w:i/>
-          <w:sz w:val="24"/>
-          <w:szCs w:val="24"/>
-        </w:rPr>
-        <w:t>player</w:t>
-      </w:r>
-      <w:r>
-        <w:rPr>
-          <w:i/>
-          <w:sz w:val="24"/>
-          <w:szCs w:val="24"/>
-        </w:rPr>
-        <w:t xml:space="preserve"> </w:t>
-      </w:r>
-      <w:r>
-        <w:rPr>
-          <w:i/>
-          <w:sz w:val="24"/>
-          <w:szCs w:val="24"/>
-        </w:rPr>
-        <w:t>to the left in the world</w:t>
-      </w:r>
-    </w:p>
-    <w:p>
-      <w:pPr>
-        <w:rPr>
-          <w:i/>
-          <w:sz w:val="24"/>
-          <w:szCs w:val="24"/>
-        </w:rPr>
-      </w:pPr>
-      <w:r>
-        <w:rPr>
-          <w:i/>
-          <w:sz w:val="24"/>
-          <w:szCs w:val="24"/>
-        </w:rPr>
-        <w:tab/>
-      </w:r>
-      <w:r>
-        <w:rPr>
-          <w:b/>
-          <w:i/>
-          <w:sz w:val="24"/>
-          <w:szCs w:val="24"/>
-        </w:rPr>
-        <w:t>D Key/Right arrow:</w:t>
-      </w:r>
-      <w:r>
-        <w:rPr>
-          <w:i/>
-          <w:sz w:val="24"/>
-          <w:szCs w:val="24"/>
-        </w:rPr>
-        <w:t xml:space="preserve"> Moves the </w:t>
-      </w:r>
-      <w:r>
-        <w:rPr>
-          <w:i/>
-          <w:sz w:val="24"/>
-          <w:szCs w:val="24"/>
-        </w:rPr>
-        <w:t>player</w:t>
-      </w:r>
-      <w:r>
-        <w:rPr>
-          <w:i/>
-          <w:sz w:val="24"/>
-          <w:szCs w:val="24"/>
-        </w:rPr>
-        <w:t xml:space="preserve"> </w:t>
-      </w:r>
-      <w:r>
-        <w:rPr>
-          <w:i/>
-          <w:sz w:val="24"/>
-          <w:szCs w:val="24"/>
-        </w:rPr>
-        <w:t>to the right in the world</w:t>
-      </w:r>
-    </w:p>
-    <w:p>
-      <w:pPr>
-        <w:rPr>
-          <w:i/>
-          <w:sz w:val="24"/>
-          <w:szCs w:val="24"/>
-        </w:rPr>
-      </w:pPr>
-      <w:r>
-        <w:rPr>
-          <w:i/>
-          <w:sz w:val="24"/>
-          <w:szCs w:val="24"/>
-        </w:rPr>
-        <w:tab/>
-      </w:r>
-      <w:r>
-        <w:rPr>
-          <w:b/>
-          <w:i/>
-          <w:sz w:val="24"/>
-          <w:szCs w:val="24"/>
-        </w:rPr>
-        <w:t>Spacebar:</w:t>
-      </w:r>
-      <w:r>
-        <w:rPr>
-          <w:i/>
-          <w:sz w:val="24"/>
-          <w:szCs w:val="24"/>
-        </w:rPr>
-        <w:t xml:space="preserve"> Allows the </w:t>
-      </w:r>
-      <w:r>
-        <w:rPr>
-          <w:i/>
-          <w:sz w:val="24"/>
-          <w:szCs w:val="24"/>
-        </w:rPr>
-        <w:t>player</w:t>
-      </w:r>
-      <w:r>
-        <w:rPr>
-          <w:i/>
-          <w:sz w:val="24"/>
-          <w:szCs w:val="24"/>
-        </w:rPr>
-        <w:t xml:space="preserve"> </w:t>
-      </w:r>
-      <w:r>
-        <w:rPr>
-          <w:i/>
-          <w:sz w:val="24"/>
-          <w:szCs w:val="24"/>
-        </w:rPr>
-        <w:t xml:space="preserve">to jump in the world </w:t>
-      </w:r>
-    </w:p>
-    <w:p>
-      <w:pPr>
-        <w:rPr>
-          <w:i/>
-          <w:sz w:val="24"/>
-          <w:szCs w:val="24"/>
-        </w:rPr>
-      </w:pPr>
-    </w:p>
-    <w:p>
-      <w:pPr>
-        <w:rPr>
-          <w:i/>
-          <w:sz w:val="24"/>
-          <w:szCs w:val="24"/>
-        </w:rPr>
-      </w:pPr>
-    </w:p>
-    <w:p>
-      <w:pPr>
-        <w:rPr>
-          <w:i/>
-          <w:sz w:val="24"/>
-          <w:szCs w:val="24"/>
-        </w:rPr>
-      </w:pPr>
-    </w:p>
-    <w:p>
-      <w:pPr>
-        <w:rPr>
-          <w:i/>
-          <w:sz w:val="24"/>
-          <w:szCs w:val="24"/>
-        </w:rPr>
-      </w:pPr>
-    </w:p>
-    <w:p>
-      <w:pPr>
-        <w:rPr>
-          <w:i/>
-          <w:sz w:val="24"/>
-          <w:szCs w:val="24"/>
-        </w:rPr>
-      </w:pPr>
-    </w:p>
-    <w:p>
-      <w:pPr>
-        <w:rPr>
-          <w:i/>
-          <w:sz w:val="24"/>
-          <w:szCs w:val="24"/>
-        </w:rPr>
-      </w:pPr>
-    </w:p>
-    <w:p>
-      <w:pPr>
-        <w:pStyle w:val="Heading2"/>
-        <w:numPr>
-          <w:ilvl w:val="0"/>
-          <w:numId w:val="1"/>
-        </w:numPr>
-      </w:pPr>
-      <w:bookmarkStart w:id="7" w:name="_Toc446711505"/>
-      <w:r>
-        <w:lastRenderedPageBreak/>
-        <w:t>Interface Sketch</w:t>
-      </w:r>
-      <w:bookmarkEnd w:id="7"/>
-      <w:r>
-        <w:t xml:space="preserve"> </w:t>
-      </w:r>
-    </w:p>
-    <w:p>
-      <w:r>
-        <w:t>Start Screen:</w:t>
-      </w:r>
-    </w:p>
-    <w:p>
-      <w:pPr>
-        <w:jc w:val="center"/>
-      </w:pPr>
       <w:r>
         <w:rPr>
           <w:noProof/>
           <w:lang w:eastAsia="ko-KR"/>
         </w:rPr>
+        <w:lastRenderedPageBreak/>
         <w:drawing>
-          <wp:inline distT="0" distB="0" distL="0" distR="0" wp14:anchorId="06F719E6" wp14:editId="2E162125">
-            <wp:extent cx="5935980" cy="4451985"/>
-            <wp:effectExtent l="0" t="0" r="7620" b="5715"/>
-            <wp:docPr id="3" name="Picture 3"/>
+          <wp:inline distT="0" distB="0" distL="0" distR="0" wp14:anchorId="390B51DF" wp14:editId="0E5FA1D9">
+            <wp:extent cx="5943600" cy="4385945"/>
+            <wp:effectExtent l="0" t="0" r="0" b="0"/>
+            <wp:docPr id="11" name="Picture 11"/>
             <wp:cNvGraphicFramePr>
               <a:graphicFrameLocks xmlns:a="http://schemas.openxmlformats.org/drawingml/2006/main" noChangeAspect="1"/>
             </wp:cNvGraphicFramePr>
@@ -2589,193 +2629,6 @@
                   <pic:spPr>
                     <a:xfrm>
                       <a:off x="0" y="0"/>
-                      <a:ext cx="5935980" cy="4451985"/>
-                    </a:xfrm>
-                    <a:prstGeom prst="rect">
-                      <a:avLst/>
-                    </a:prstGeom>
-                  </pic:spPr>
-                </pic:pic>
-              </a:graphicData>
-            </a:graphic>
-          </wp:inline>
-        </w:drawing>
-      </w:r>
-    </w:p>
-    <w:p/>
-    <w:p/>
-    <w:p/>
-    <w:p/>
-    <w:p/>
-    <w:p/>
-    <w:p/>
-    <w:p/>
-    <w:p/>
-    <w:p>
-      <w:r>
-        <w:lastRenderedPageBreak/>
-        <w:t>Game Screen:</w:t>
-      </w:r>
-    </w:p>
-    <w:p>
-      <w:pPr>
-        <w:jc w:val="center"/>
-      </w:pPr>
-      <w:r>
-        <w:rPr>
-          <w:noProof/>
-          <w:lang w:eastAsia="ko-KR"/>
-        </w:rPr>
-        <w:drawing>
-          <wp:inline distT="0" distB="0" distL="0" distR="0" wp14:anchorId="44CAAE7E" wp14:editId="16E90171">
-            <wp:extent cx="5463540" cy="4097655"/>
-            <wp:effectExtent l="0" t="0" r="3810" b="0"/>
-            <wp:docPr id="2" name="Picture 2"/>
-            <wp:cNvGraphicFramePr>
-              <a:graphicFrameLocks xmlns:a="http://schemas.openxmlformats.org/drawingml/2006/main" noChangeAspect="1"/>
-            </wp:cNvGraphicFramePr>
-            <a:graphic xmlns:a="http://schemas.openxmlformats.org/drawingml/2006/main">
-              <a:graphicData uri="http://schemas.openxmlformats.org/drawingml/2006/picture">
-                <pic:pic xmlns:pic="http://schemas.openxmlformats.org/drawingml/2006/picture">
-                  <pic:nvPicPr>
-                    <pic:cNvPr id="1" name=""/>
-                    <pic:cNvPicPr/>
-                  </pic:nvPicPr>
-                  <pic:blipFill>
-                    <a:blip r:embed="rId17"/>
-                    <a:stretch>
-                      <a:fillRect/>
-                    </a:stretch>
-                  </pic:blipFill>
-                  <pic:spPr>
-                    <a:xfrm>
-                      <a:off x="0" y="0"/>
-                      <a:ext cx="5463540" cy="4097655"/>
-                    </a:xfrm>
-                    <a:prstGeom prst="rect">
-                      <a:avLst/>
-                    </a:prstGeom>
-                  </pic:spPr>
-                </pic:pic>
-              </a:graphicData>
-            </a:graphic>
-          </wp:inline>
-        </w:drawing>
-      </w:r>
-    </w:p>
-    <w:p/>
-    <w:p/>
-    <w:p/>
-    <w:p/>
-    <w:p/>
-    <w:p/>
-    <w:p/>
-    <w:p/>
-    <w:p/>
-    <w:p/>
-    <w:p/>
-    <w:p>
-      <w:r>
-        <w:lastRenderedPageBreak/>
-        <w:t>Game Over Screen:</w:t>
-      </w:r>
-    </w:p>
-    <w:p>
-      <w:r>
-        <w:rPr>
-          <w:noProof/>
-          <w:lang w:eastAsia="ko-KR"/>
-        </w:rPr>
-        <w:drawing>
-          <wp:inline distT="0" distB="0" distL="0" distR="0" wp14:anchorId="07138422" wp14:editId="2B6006B6">
-            <wp:extent cx="5943600" cy="4457700"/>
-            <wp:effectExtent l="0" t="0" r="0" b="0"/>
-            <wp:docPr id="4" name="Picture 4"/>
-            <wp:cNvGraphicFramePr>
-              <a:graphicFrameLocks xmlns:a="http://schemas.openxmlformats.org/drawingml/2006/main" noChangeAspect="1"/>
-            </wp:cNvGraphicFramePr>
-            <a:graphic xmlns:a="http://schemas.openxmlformats.org/drawingml/2006/main">
-              <a:graphicData uri="http://schemas.openxmlformats.org/drawingml/2006/picture">
-                <pic:pic xmlns:pic="http://schemas.openxmlformats.org/drawingml/2006/picture">
-                  <pic:nvPicPr>
-                    <pic:cNvPr id="1" name=""/>
-                    <pic:cNvPicPr/>
-                  </pic:nvPicPr>
-                  <pic:blipFill>
-                    <a:blip r:embed="rId18"/>
-                    <a:stretch>
-                      <a:fillRect/>
-                    </a:stretch>
-                  </pic:blipFill>
-                  <pic:spPr>
-                    <a:xfrm>
-                      <a:off x="0" y="0"/>
-                      <a:ext cx="5943600" cy="4457700"/>
-                    </a:xfrm>
-                    <a:prstGeom prst="rect">
-                      <a:avLst/>
-                    </a:prstGeom>
-                  </pic:spPr>
-                </pic:pic>
-              </a:graphicData>
-            </a:graphic>
-          </wp:inline>
-        </w:drawing>
-      </w:r>
-    </w:p>
-    <w:p>
-      <w:pPr>
-        <w:pStyle w:val="Heading2"/>
-        <w:numPr>
-          <w:ilvl w:val="0"/>
-          <w:numId w:val="1"/>
-        </w:numPr>
-      </w:pPr>
-      <w:bookmarkStart w:id="8" w:name="_Toc446711506"/>
-      <w:r>
-        <w:t>Screen Descriptions</w:t>
-      </w:r>
-      <w:bookmarkEnd w:id="8"/>
-      <w:r>
-        <w:t xml:space="preserve"> </w:t>
-      </w:r>
-    </w:p>
-    <w:p>
-      <w:r>
-        <w:t>Game Screen:</w:t>
-      </w:r>
-    </w:p>
-    <w:p>
-      <w:r>
-        <w:rPr>
-          <w:noProof/>
-          <w:lang w:eastAsia="ko-KR"/>
-        </w:rPr>
-        <w:lastRenderedPageBreak/>
-        <w:drawing>
-          <wp:inline distT="0" distB="0" distL="0" distR="0" wp14:anchorId="390B51DF" wp14:editId="0E5FA1D9">
-            <wp:extent cx="5943600" cy="4385945"/>
-            <wp:effectExtent l="0" t="0" r="0" b="0"/>
-            <wp:docPr id="11" name="Picture 11"/>
-            <wp:cNvGraphicFramePr>
-              <a:graphicFrameLocks xmlns:a="http://schemas.openxmlformats.org/drawingml/2006/main" noChangeAspect="1"/>
-            </wp:cNvGraphicFramePr>
-            <a:graphic xmlns:a="http://schemas.openxmlformats.org/drawingml/2006/main">
-              <a:graphicData uri="http://schemas.openxmlformats.org/drawingml/2006/picture">
-                <pic:pic xmlns:pic="http://schemas.openxmlformats.org/drawingml/2006/picture">
-                  <pic:nvPicPr>
-                    <pic:cNvPr id="1" name=""/>
-                    <pic:cNvPicPr/>
-                  </pic:nvPicPr>
-                  <pic:blipFill>
-                    <a:blip r:embed="rId19"/>
-                    <a:stretch>
-                      <a:fillRect/>
-                    </a:stretch>
-                  </pic:blipFill>
-                  <pic:spPr>
-                    <a:xfrm>
-                      <a:off x="0" y="0"/>
                       <a:ext cx="5943600" cy="4385945"/>
                     </a:xfrm>
                     <a:prstGeom prst="rect">
@@ -2797,11 +2650,11 @@
           <w:numId w:val="1"/>
         </w:numPr>
       </w:pPr>
-      <w:bookmarkStart w:id="9" w:name="_Toc446711507"/>
+      <w:bookmarkStart w:id="8" w:name="_Toc446711507"/>
       <w:r>
         <w:t>Characters</w:t>
       </w:r>
-      <w:bookmarkEnd w:id="9"/>
+      <w:bookmarkEnd w:id="8"/>
       <w:r>
         <w:t xml:space="preserve"> </w:t>
       </w:r>
@@ -2822,11 +2675,11 @@
           <w:numId w:val="1"/>
         </w:numPr>
       </w:pPr>
-      <w:bookmarkStart w:id="10" w:name="_Toc446711508"/>
+      <w:bookmarkStart w:id="9" w:name="_Toc446711508"/>
       <w:r>
         <w:t>Enemies</w:t>
       </w:r>
-      <w:bookmarkEnd w:id="10"/>
+      <w:bookmarkEnd w:id="9"/>
       <w:r>
         <w:t xml:space="preserve"> </w:t>
       </w:r>
@@ -2984,11 +2837,11 @@
           <w:numId w:val="1"/>
         </w:numPr>
       </w:pPr>
-      <w:bookmarkStart w:id="11" w:name="_Toc446711509"/>
+      <w:bookmarkStart w:id="10" w:name="_Toc446711509"/>
       <w:r>
         <w:t>Scoring</w:t>
       </w:r>
-      <w:bookmarkEnd w:id="11"/>
+      <w:bookmarkEnd w:id="10"/>
       <w:r>
         <w:t xml:space="preserve"> </w:t>
       </w:r>
@@ -3096,11 +2949,11 @@
           <w:numId w:val="1"/>
         </w:numPr>
       </w:pPr>
-      <w:bookmarkStart w:id="12" w:name="_Toc446711510"/>
+      <w:bookmarkStart w:id="11" w:name="_Toc446711510"/>
       <w:r>
         <w:t>Sound Index</w:t>
       </w:r>
-      <w:bookmarkEnd w:id="12"/>
+      <w:bookmarkEnd w:id="11"/>
     </w:p>
     <w:tbl>
       <w:tblPr>
@@ -3232,11 +3085,11 @@
           <w:numId w:val="1"/>
         </w:numPr>
       </w:pPr>
-      <w:bookmarkStart w:id="13" w:name="_Toc446711511"/>
+      <w:bookmarkStart w:id="12" w:name="_Toc446711511"/>
       <w:r>
         <w:t>Art/Multimedia Index</w:t>
       </w:r>
-      <w:bookmarkEnd w:id="13"/>
+      <w:bookmarkEnd w:id="12"/>
     </w:p>
     <w:tbl>
       <w:tblPr>
@@ -3286,6 +3139,186 @@
                   <wp:extent cx="485775" cy="485775"/>
                   <wp:effectExtent l="0" t="0" r="9525" b="9525"/>
                   <wp:docPr id="5" name="Picture 5"/>
+                  <wp:cNvGraphicFramePr>
+                    <a:graphicFrameLocks xmlns:a="http://schemas.openxmlformats.org/drawingml/2006/main" noChangeAspect="1"/>
+                  </wp:cNvGraphicFramePr>
+                  <a:graphic xmlns:a="http://schemas.openxmlformats.org/drawingml/2006/main">
+                    <a:graphicData uri="http://schemas.openxmlformats.org/drawingml/2006/picture">
+                      <pic:pic xmlns:pic="http://schemas.openxmlformats.org/drawingml/2006/picture">
+                        <pic:nvPicPr>
+                          <pic:cNvPr id="1" name=""/>
+                          <pic:cNvPicPr/>
+                        </pic:nvPicPr>
+                        <pic:blipFill>
+                          <a:blip r:embed="rId17"/>
+                          <a:stretch>
+                            <a:fillRect/>
+                          </a:stretch>
+                        </pic:blipFill>
+                        <pic:spPr>
+                          <a:xfrm>
+                            <a:off x="0" y="0"/>
+                            <a:ext cx="485775" cy="485775"/>
+                          </a:xfrm>
+                          <a:prstGeom prst="rect">
+                            <a:avLst/>
+                          </a:prstGeom>
+                        </pic:spPr>
+                      </pic:pic>
+                    </a:graphicData>
+                  </a:graphic>
+                </wp:inline>
+              </w:drawing>
+            </w:r>
+          </w:p>
+        </w:tc>
+        <w:tc>
+          <w:tcPr>
+            <w:tcW w:w="8010" w:type="dxa"/>
+          </w:tcPr>
+          <w:p>
+            <w:r>
+              <w:t>Basket.jpg</w:t>
+            </w:r>
+          </w:p>
+        </w:tc>
+      </w:tr>
+      <w:tr>
+        <w:tc>
+          <w:tcPr>
+            <w:tcW w:w="1368" w:type="dxa"/>
+          </w:tcPr>
+          <w:p>
+            <w:r>
+              <w:rPr>
+                <w:noProof/>
+                <w:lang w:eastAsia="ko-KR"/>
+              </w:rPr>
+              <w:drawing>
+                <wp:inline distT="0" distB="0" distL="0" distR="0" wp14:anchorId="75D0BE43" wp14:editId="45F9DCB7">
+                  <wp:extent cx="466725" cy="477097"/>
+                  <wp:effectExtent l="0" t="0" r="0" b="0"/>
+                  <wp:docPr id="13" name="Picture 13"/>
+                  <wp:cNvGraphicFramePr>
+                    <a:graphicFrameLocks xmlns:a="http://schemas.openxmlformats.org/drawingml/2006/main" noChangeAspect="1"/>
+                  </wp:cNvGraphicFramePr>
+                  <a:graphic xmlns:a="http://schemas.openxmlformats.org/drawingml/2006/main">
+                    <a:graphicData uri="http://schemas.openxmlformats.org/drawingml/2006/picture">
+                      <pic:pic xmlns:pic="http://schemas.openxmlformats.org/drawingml/2006/picture">
+                        <pic:nvPicPr>
+                          <pic:cNvPr id="1" name=""/>
+                          <pic:cNvPicPr/>
+                        </pic:nvPicPr>
+                        <pic:blipFill>
+                          <a:blip r:embed="rId18"/>
+                          <a:stretch>
+                            <a:fillRect/>
+                          </a:stretch>
+                        </pic:blipFill>
+                        <pic:spPr>
+                          <a:xfrm>
+                            <a:off x="0" y="0"/>
+                            <a:ext cx="469100" cy="479525"/>
+                          </a:xfrm>
+                          <a:prstGeom prst="rect">
+                            <a:avLst/>
+                          </a:prstGeom>
+                        </pic:spPr>
+                      </pic:pic>
+                    </a:graphicData>
+                  </a:graphic>
+                </wp:inline>
+              </w:drawing>
+            </w:r>
+          </w:p>
+        </w:tc>
+        <w:tc>
+          <w:tcPr>
+            <w:tcW w:w="8010" w:type="dxa"/>
+          </w:tcPr>
+          <w:p>
+            <w:r>
+              <w:t>Background.jpg</w:t>
+            </w:r>
+          </w:p>
+        </w:tc>
+      </w:tr>
+      <w:tr>
+        <w:tc>
+          <w:tcPr>
+            <w:tcW w:w="1368" w:type="dxa"/>
+          </w:tcPr>
+          <w:p>
+            <w:r>
+              <w:rPr>
+                <w:noProof/>
+                <w:lang w:eastAsia="ko-KR"/>
+              </w:rPr>
+              <w:drawing>
+                <wp:inline distT="0" distB="0" distL="0" distR="0" wp14:anchorId="2066DAB8" wp14:editId="060CF478">
+                  <wp:extent cx="493143" cy="466725"/>
+                  <wp:effectExtent l="0" t="0" r="2540" b="0"/>
+                  <wp:docPr id="6" name="Picture 6"/>
+                  <wp:cNvGraphicFramePr>
+                    <a:graphicFrameLocks xmlns:a="http://schemas.openxmlformats.org/drawingml/2006/main" noChangeAspect="1"/>
+                  </wp:cNvGraphicFramePr>
+                  <a:graphic xmlns:a="http://schemas.openxmlformats.org/drawingml/2006/main">
+                    <a:graphicData uri="http://schemas.openxmlformats.org/drawingml/2006/picture">
+                      <pic:pic xmlns:pic="http://schemas.openxmlformats.org/drawingml/2006/picture">
+                        <pic:nvPicPr>
+                          <pic:cNvPr id="1" name=""/>
+                          <pic:cNvPicPr/>
+                        </pic:nvPicPr>
+                        <pic:blipFill>
+                          <a:blip r:embed="rId19"/>
+                          <a:stretch>
+                            <a:fillRect/>
+                          </a:stretch>
+                        </pic:blipFill>
+                        <pic:spPr>
+                          <a:xfrm>
+                            <a:off x="0" y="0"/>
+                            <a:ext cx="495430" cy="468889"/>
+                          </a:xfrm>
+                          <a:prstGeom prst="rect">
+                            <a:avLst/>
+                          </a:prstGeom>
+                        </pic:spPr>
+                      </pic:pic>
+                    </a:graphicData>
+                  </a:graphic>
+                </wp:inline>
+              </w:drawing>
+            </w:r>
+          </w:p>
+        </w:tc>
+        <w:tc>
+          <w:tcPr>
+            <w:tcW w:w="8010" w:type="dxa"/>
+          </w:tcPr>
+          <w:p>
+            <w:r>
+              <w:t>Berry.jpg</w:t>
+            </w:r>
+          </w:p>
+        </w:tc>
+      </w:tr>
+      <w:tr>
+        <w:tc>
+          <w:tcPr>
+            <w:tcW w:w="1368" w:type="dxa"/>
+          </w:tcPr>
+          <w:p>
+            <w:r>
+              <w:rPr>
+                <w:noProof/>
+                <w:lang w:eastAsia="ko-KR"/>
+              </w:rPr>
+              <w:drawing>
+                <wp:inline distT="0" distB="0" distL="0" distR="0" wp14:anchorId="1948DABC" wp14:editId="53202C27">
+                  <wp:extent cx="495300" cy="476250"/>
+                  <wp:effectExtent l="0" t="0" r="0" b="0"/>
+                  <wp:docPr id="7" name="Picture 7"/>
                   <wp:cNvGraphicFramePr>
                     <a:graphicFrameLocks xmlns:a="http://schemas.openxmlformats.org/drawingml/2006/main" noChangeAspect="1"/>
                   </wp:cNvGraphicFramePr>
@@ -3305,7 +3338,7 @@
                         <pic:spPr>
                           <a:xfrm>
                             <a:off x="0" y="0"/>
-                            <a:ext cx="485775" cy="485775"/>
+                            <a:ext cx="495300" cy="476250"/>
                           </a:xfrm>
                           <a:prstGeom prst="rect">
                             <a:avLst/>
@@ -3325,7 +3358,7 @@
           </w:tcPr>
           <w:p>
             <w:r>
-              <w:t>Basket.jpg</w:t>
+              <w:t>Fallingbranch.jpg</w:t>
             </w:r>
           </w:p>
         </w:tc>
@@ -3342,10 +3375,10 @@
                 <w:lang w:eastAsia="ko-KR"/>
               </w:rPr>
               <w:drawing>
-                <wp:inline distT="0" distB="0" distL="0" distR="0" wp14:anchorId="75D0BE43" wp14:editId="45F9DCB7">
-                  <wp:extent cx="466725" cy="477097"/>
-                  <wp:effectExtent l="0" t="0" r="0" b="0"/>
-                  <wp:docPr id="13" name="Picture 13"/>
+                <wp:inline distT="0" distB="0" distL="0" distR="0" wp14:anchorId="021ADFC6" wp14:editId="1F408506">
+                  <wp:extent cx="485775" cy="485775"/>
+                  <wp:effectExtent l="0" t="0" r="9525" b="9525"/>
+                  <wp:docPr id="12" name="Picture 12"/>
                   <wp:cNvGraphicFramePr>
                     <a:graphicFrameLocks xmlns:a="http://schemas.openxmlformats.org/drawingml/2006/main" noChangeAspect="1"/>
                   </wp:cNvGraphicFramePr>
@@ -3365,7 +3398,7 @@
                         <pic:spPr>
                           <a:xfrm>
                             <a:off x="0" y="0"/>
-                            <a:ext cx="469100" cy="479525"/>
+                            <a:ext cx="485775" cy="485775"/>
                           </a:xfrm>
                           <a:prstGeom prst="rect">
                             <a:avLst/>
@@ -3385,7 +3418,7 @@
           </w:tcPr>
           <w:p>
             <w:r>
-              <w:t>Background.jpg</w:t>
+              <w:t>Floor.jpg</w:t>
             </w:r>
           </w:p>
         </w:tc>
@@ -3402,10 +3435,10 @@
                 <w:lang w:eastAsia="ko-KR"/>
               </w:rPr>
               <w:drawing>
-                <wp:inline distT="0" distB="0" distL="0" distR="0" wp14:anchorId="2066DAB8" wp14:editId="060CF478">
-                  <wp:extent cx="493143" cy="466725"/>
-                  <wp:effectExtent l="0" t="0" r="2540" b="0"/>
-                  <wp:docPr id="6" name="Picture 6"/>
+                <wp:inline distT="0" distB="0" distL="0" distR="0" wp14:anchorId="31DD440E" wp14:editId="61C6EE51">
+                  <wp:extent cx="476250" cy="495300"/>
+                  <wp:effectExtent l="0" t="0" r="0" b="0"/>
+                  <wp:docPr id="10" name="Picture 10"/>
                   <wp:cNvGraphicFramePr>
                     <a:graphicFrameLocks xmlns:a="http://schemas.openxmlformats.org/drawingml/2006/main" noChangeAspect="1"/>
                   </wp:cNvGraphicFramePr>
@@ -3425,7 +3458,7 @@
                         <pic:spPr>
                           <a:xfrm>
                             <a:off x="0" y="0"/>
-                            <a:ext cx="495430" cy="468889"/>
+                            <a:ext cx="476250" cy="495300"/>
                           </a:xfrm>
                           <a:prstGeom prst="rect">
                             <a:avLst/>
@@ -3445,7 +3478,7 @@
           </w:tcPr>
           <w:p>
             <w:r>
-              <w:t>Berry.jpg</w:t>
+              <w:t>Rabbit.jpg</w:t>
             </w:r>
           </w:p>
         </w:tc>
@@ -3462,10 +3495,10 @@
                 <w:lang w:eastAsia="ko-KR"/>
               </w:rPr>
               <w:drawing>
-                <wp:inline distT="0" distB="0" distL="0" distR="0" wp14:anchorId="1948DABC" wp14:editId="53202C27">
-                  <wp:extent cx="495300" cy="476250"/>
-                  <wp:effectExtent l="0" t="0" r="0" b="0"/>
-                  <wp:docPr id="7" name="Picture 7"/>
+                <wp:inline distT="0" distB="0" distL="0" distR="0" wp14:anchorId="438D9BE9" wp14:editId="63A0D295">
+                  <wp:extent cx="455930" cy="476193"/>
+                  <wp:effectExtent l="0" t="0" r="1270" b="635"/>
+                  <wp:docPr id="9" name="Picture 9"/>
                   <wp:cNvGraphicFramePr>
                     <a:graphicFrameLocks xmlns:a="http://schemas.openxmlformats.org/drawingml/2006/main" noChangeAspect="1"/>
                   </wp:cNvGraphicFramePr>
@@ -3485,7 +3518,7 @@
                         <pic:spPr>
                           <a:xfrm>
                             <a:off x="0" y="0"/>
-                            <a:ext cx="495300" cy="476250"/>
+                            <a:ext cx="456038" cy="476306"/>
                           </a:xfrm>
                           <a:prstGeom prst="rect">
                             <a:avLst/>
@@ -3505,9 +3538,10 @@
           </w:tcPr>
           <w:p>
             <w:r>
-              <w:t>Fallingbranch.jpg</w:t>
+              <w:t>Rock.jpg</w:t>
             </w:r>
           </w:p>
+          <w:p/>
         </w:tc>
       </w:tr>
       <w:tr>
@@ -3522,10 +3556,10 @@
                 <w:lang w:eastAsia="ko-KR"/>
               </w:rPr>
               <w:drawing>
-                <wp:inline distT="0" distB="0" distL="0" distR="0" wp14:anchorId="021ADFC6" wp14:editId="1F408506">
-                  <wp:extent cx="485775" cy="485775"/>
-                  <wp:effectExtent l="0" t="0" r="9525" b="9525"/>
-                  <wp:docPr id="12" name="Picture 12"/>
+                <wp:inline distT="0" distB="0" distL="0" distR="0" wp14:anchorId="6B8EAE6E" wp14:editId="759BF006">
+                  <wp:extent cx="466725" cy="476250"/>
+                  <wp:effectExtent l="0" t="0" r="9525" b="0"/>
+                  <wp:docPr id="8" name="Picture 8"/>
                   <wp:cNvGraphicFramePr>
                     <a:graphicFrameLocks xmlns:a="http://schemas.openxmlformats.org/drawingml/2006/main" noChangeAspect="1"/>
                   </wp:cNvGraphicFramePr>
@@ -3545,187 +3579,6 @@
                         <pic:spPr>
                           <a:xfrm>
                             <a:off x="0" y="0"/>
-                            <a:ext cx="485775" cy="485775"/>
-                          </a:xfrm>
-                          <a:prstGeom prst="rect">
-                            <a:avLst/>
-                          </a:prstGeom>
-                        </pic:spPr>
-                      </pic:pic>
-                    </a:graphicData>
-                  </a:graphic>
-                </wp:inline>
-              </w:drawing>
-            </w:r>
-          </w:p>
-        </w:tc>
-        <w:tc>
-          <w:tcPr>
-            <w:tcW w:w="8010" w:type="dxa"/>
-          </w:tcPr>
-          <w:p>
-            <w:r>
-              <w:t>Floor.jpg</w:t>
-            </w:r>
-          </w:p>
-        </w:tc>
-      </w:tr>
-      <w:tr>
-        <w:tc>
-          <w:tcPr>
-            <w:tcW w:w="1368" w:type="dxa"/>
-          </w:tcPr>
-          <w:p>
-            <w:r>
-              <w:rPr>
-                <w:noProof/>
-                <w:lang w:eastAsia="ko-KR"/>
-              </w:rPr>
-              <w:drawing>
-                <wp:inline distT="0" distB="0" distL="0" distR="0" wp14:anchorId="31DD440E" wp14:editId="61C6EE51">
-                  <wp:extent cx="476250" cy="495300"/>
-                  <wp:effectExtent l="0" t="0" r="0" b="0"/>
-                  <wp:docPr id="10" name="Picture 10"/>
-                  <wp:cNvGraphicFramePr>
-                    <a:graphicFrameLocks xmlns:a="http://schemas.openxmlformats.org/drawingml/2006/main" noChangeAspect="1"/>
-                  </wp:cNvGraphicFramePr>
-                  <a:graphic xmlns:a="http://schemas.openxmlformats.org/drawingml/2006/main">
-                    <a:graphicData uri="http://schemas.openxmlformats.org/drawingml/2006/picture">
-                      <pic:pic xmlns:pic="http://schemas.openxmlformats.org/drawingml/2006/picture">
-                        <pic:nvPicPr>
-                          <pic:cNvPr id="1" name=""/>
-                          <pic:cNvPicPr/>
-                        </pic:nvPicPr>
-                        <pic:blipFill>
-                          <a:blip r:embed="rId25"/>
-                          <a:stretch>
-                            <a:fillRect/>
-                          </a:stretch>
-                        </pic:blipFill>
-                        <pic:spPr>
-                          <a:xfrm>
-                            <a:off x="0" y="0"/>
-                            <a:ext cx="476250" cy="495300"/>
-                          </a:xfrm>
-                          <a:prstGeom prst="rect">
-                            <a:avLst/>
-                          </a:prstGeom>
-                        </pic:spPr>
-                      </pic:pic>
-                    </a:graphicData>
-                  </a:graphic>
-                </wp:inline>
-              </w:drawing>
-            </w:r>
-          </w:p>
-        </w:tc>
-        <w:tc>
-          <w:tcPr>
-            <w:tcW w:w="8010" w:type="dxa"/>
-          </w:tcPr>
-          <w:p>
-            <w:r>
-              <w:t>Rabbit.jpg</w:t>
-            </w:r>
-          </w:p>
-        </w:tc>
-      </w:tr>
-      <w:tr>
-        <w:tc>
-          <w:tcPr>
-            <w:tcW w:w="1368" w:type="dxa"/>
-          </w:tcPr>
-          <w:p>
-            <w:r>
-              <w:rPr>
-                <w:noProof/>
-                <w:lang w:eastAsia="ko-KR"/>
-              </w:rPr>
-              <w:drawing>
-                <wp:inline distT="0" distB="0" distL="0" distR="0" wp14:anchorId="438D9BE9" wp14:editId="63A0D295">
-                  <wp:extent cx="455930" cy="476193"/>
-                  <wp:effectExtent l="0" t="0" r="1270" b="635"/>
-                  <wp:docPr id="9" name="Picture 9"/>
-                  <wp:cNvGraphicFramePr>
-                    <a:graphicFrameLocks xmlns:a="http://schemas.openxmlformats.org/drawingml/2006/main" noChangeAspect="1"/>
-                  </wp:cNvGraphicFramePr>
-                  <a:graphic xmlns:a="http://schemas.openxmlformats.org/drawingml/2006/main">
-                    <a:graphicData uri="http://schemas.openxmlformats.org/drawingml/2006/picture">
-                      <pic:pic xmlns:pic="http://schemas.openxmlformats.org/drawingml/2006/picture">
-                        <pic:nvPicPr>
-                          <pic:cNvPr id="1" name=""/>
-                          <pic:cNvPicPr/>
-                        </pic:nvPicPr>
-                        <pic:blipFill>
-                          <a:blip r:embed="rId26"/>
-                          <a:stretch>
-                            <a:fillRect/>
-                          </a:stretch>
-                        </pic:blipFill>
-                        <pic:spPr>
-                          <a:xfrm>
-                            <a:off x="0" y="0"/>
-                            <a:ext cx="456038" cy="476306"/>
-                          </a:xfrm>
-                          <a:prstGeom prst="rect">
-                            <a:avLst/>
-                          </a:prstGeom>
-                        </pic:spPr>
-                      </pic:pic>
-                    </a:graphicData>
-                  </a:graphic>
-                </wp:inline>
-              </w:drawing>
-            </w:r>
-          </w:p>
-        </w:tc>
-        <w:tc>
-          <w:tcPr>
-            <w:tcW w:w="8010" w:type="dxa"/>
-          </w:tcPr>
-          <w:p>
-            <w:r>
-              <w:t>Rock.jpg</w:t>
-            </w:r>
-          </w:p>
-          <w:p/>
-        </w:tc>
-      </w:tr>
-      <w:tr>
-        <w:tc>
-          <w:tcPr>
-            <w:tcW w:w="1368" w:type="dxa"/>
-          </w:tcPr>
-          <w:p>
-            <w:r>
-              <w:rPr>
-                <w:noProof/>
-                <w:lang w:eastAsia="ko-KR"/>
-              </w:rPr>
-              <w:drawing>
-                <wp:inline distT="0" distB="0" distL="0" distR="0" wp14:anchorId="6B8EAE6E" wp14:editId="759BF006">
-                  <wp:extent cx="466725" cy="476250"/>
-                  <wp:effectExtent l="0" t="0" r="9525" b="0"/>
-                  <wp:docPr id="8" name="Picture 8"/>
-                  <wp:cNvGraphicFramePr>
-                    <a:graphicFrameLocks xmlns:a="http://schemas.openxmlformats.org/drawingml/2006/main" noChangeAspect="1"/>
-                  </wp:cNvGraphicFramePr>
-                  <a:graphic xmlns:a="http://schemas.openxmlformats.org/drawingml/2006/main">
-                    <a:graphicData uri="http://schemas.openxmlformats.org/drawingml/2006/picture">
-                      <pic:pic xmlns:pic="http://schemas.openxmlformats.org/drawingml/2006/picture">
-                        <pic:nvPicPr>
-                          <pic:cNvPr id="1" name=""/>
-                          <pic:cNvPicPr/>
-                        </pic:nvPicPr>
-                        <pic:blipFill>
-                          <a:blip r:embed="rId27"/>
-                          <a:stretch>
-                            <a:fillRect/>
-                          </a:stretch>
-                        </pic:blipFill>
-                        <pic:spPr>
-                          <a:xfrm>
-                            <a:off x="0" y="0"/>
                             <a:ext cx="466725" cy="476250"/>
                           </a:xfrm>
                           <a:prstGeom prst="rect">
@@ -3778,7 +3631,7 @@
                           <pic:cNvPicPr/>
                         </pic:nvPicPr>
                         <pic:blipFill>
-                          <a:blip r:embed="rId28" cstate="print">
+                          <a:blip r:embed="rId25" cstate="print">
                             <a:extLst>
                               <a:ext uri="{28A0092B-C50C-407E-A947-70E740481C1C}">
                                 <a14:useLocalDpi xmlns:a14="http://schemas.microsoft.com/office/drawing/2010/main" val="0"/>
@@ -3814,16 +3667,18 @@
             <w:r>
               <w:t>PressurePlate.jpg</w:t>
             </w:r>
+            <w:bookmarkStart w:id="13" w:name="_GoBack"/>
+            <w:bookmarkEnd w:id="13"/>
           </w:p>
         </w:tc>
       </w:tr>
     </w:tbl>
     <w:p/>
     <w:sectPr>
-      <w:headerReference w:type="even" r:id="rId29"/>
-      <w:headerReference w:type="default" r:id="rId30"/>
-      <w:footerReference w:type="even" r:id="rId31"/>
-      <w:footerReference w:type="default" r:id="rId32"/>
+      <w:headerReference w:type="even" r:id="rId26"/>
+      <w:headerReference w:type="default" r:id="rId27"/>
+      <w:footerReference w:type="even" r:id="rId28"/>
+      <w:footerReference w:type="default" r:id="rId29"/>
       <w:pgSz w:w="12240" w:h="15840"/>
       <w:pgMar w:top="1440" w:right="1440" w:bottom="1440" w:left="1440" w:header="720" w:footer="720" w:gutter="0"/>
       <w:pgBorders w:offsetFrom="page">
@@ -3889,7 +3744,14 @@
         <w:rFonts w:asciiTheme="majorHAnsi" w:hAnsiTheme="majorHAnsi"/>
         <w:b/>
       </w:rPr>
-      <w:t>02</w:t>
+      <w:t>0</w:t>
+    </w:r>
+    <w:r>
+      <w:rPr>
+        <w:rFonts w:asciiTheme="majorHAnsi" w:hAnsiTheme="majorHAnsi"/>
+        <w:b/>
+      </w:rPr>
+      <w:t>3</w:t>
     </w:r>
     <w:r>
       <w:rPr>
@@ -3924,7 +3786,7 @@
         <w:rFonts w:asciiTheme="majorHAnsi" w:hAnsiTheme="majorHAnsi"/>
         <w:noProof/>
       </w:rPr>
-      <w:t>6</w:t>
+      <w:t>8</w:t>
     </w:r>
     <w:r>
       <w:rPr>
@@ -3986,7 +3848,7 @@
         <w:rFonts w:asciiTheme="majorHAnsi" w:hAnsiTheme="majorHAnsi"/>
         <w:noProof/>
       </w:rPr>
-      <w:t>5</w:t>
+      <w:t>7</w:t>
     </w:r>
     <w:r>
       <w:rPr>
@@ -4087,7 +3949,7 @@
           <w:alias w:val="Date"/>
           <w:id w:val="77677290"/>
           <w:dataBinding w:prefixMappings="xmlns:ns0='http://schemas.microsoft.com/office/2006/coverPageProps'" w:xpath="/ns0:CoverPageProperties[1]/ns0:PublishDate[1]" w:storeItemID="{55AF091B-3C7A-41E3-B477-F2FDAA23CFDA}"/>
-          <w:date w:fullDate="2016-03-11T00:00:00Z">
+          <w:date w:fullDate="2016-04-01T00:00:00Z">
             <w:dateFormat w:val="MMMM d, yyyy"/>
             <w:lid w:val="en-US"/>
             <w:storeMappedDataAs w:val="dateTime"/>
@@ -4117,21 +3979,7 @@
                   <w:color w:val="FFFFFF" w:themeColor="background1"/>
                   <w:lang w:val="en-US"/>
                 </w:rPr>
-                <w:t>March 11</w:t>
-              </w:r>
-              <w:r>
-                <w:rPr>
-                  <w:color w:val="FFFFFF" w:themeColor="background1"/>
-                  <w:lang w:val="en-US"/>
-                </w:rPr>
-                <w:t>, 201</w:t>
-              </w:r>
-              <w:r>
-                <w:rPr>
-                  <w:color w:val="FFFFFF" w:themeColor="background1"/>
-                  <w:lang w:val="en-US"/>
-                </w:rPr>
-                <w:t>6</w:t>
+                <w:t>April 1, 2016</w:t>
               </w:r>
             </w:p>
           </w:tc>
@@ -4173,7 +4021,7 @@
           <w:alias w:val="Date"/>
           <w:id w:val="77625188"/>
           <w:dataBinding w:prefixMappings="xmlns:ns0='http://schemas.microsoft.com/office/2006/coverPageProps'" w:xpath="/ns0:CoverPageProperties[1]/ns0:PublishDate[1]" w:storeItemID="{55AF091B-3C7A-41E3-B477-F2FDAA23CFDA}"/>
-          <w:date w:fullDate="2016-03-11T00:00:00Z">
+          <w:date w:fullDate="2016-04-01T00:00:00Z">
             <w:dateFormat w:val="MMMM d, yyyy"/>
             <w:lid w:val="en-US"/>
             <w:storeMappedDataAs w:val="dateTime"/>
@@ -4206,7 +4054,7 @@
                   <w:color w:val="FFFFFF" w:themeColor="background1"/>
                   <w:lang w:val="en-US"/>
                 </w:rPr>
-                <w:t>March 11, 2016</w:t>
+                <w:t>April 1, 2016</w:t>
               </w:r>
             </w:p>
           </w:tc>
@@ -4858,6 +4706,7 @@
     <w:lsdException w:name="HTML Sample" w:semiHidden="1" w:unhideWhenUsed="1"/>
     <w:lsdException w:name="HTML Typewriter" w:semiHidden="1" w:unhideWhenUsed="1"/>
     <w:lsdException w:name="HTML Variable" w:semiHidden="1" w:unhideWhenUsed="1"/>
+    <w:lsdException w:name="Normal Table" w:semiHidden="1" w:unhideWhenUsed="1"/>
     <w:lsdException w:name="annotation subject" w:semiHidden="1" w:unhideWhenUsed="1"/>
     <w:lsdException w:name="No List" w:semiHidden="1" w:unhideWhenUsed="1"/>
     <w:lsdException w:name="Outline List 1" w:semiHidden="1" w:unhideWhenUsed="1"/>
@@ -4904,8 +4753,10 @@
     <w:lsdException w:name="Table Subtle 2" w:semiHidden="1" w:unhideWhenUsed="1"/>
     <w:lsdException w:name="Table Web 1" w:semiHidden="1" w:unhideWhenUsed="1"/>
     <w:lsdException w:name="Table Web 2" w:semiHidden="1" w:unhideWhenUsed="1"/>
+    <w:lsdException w:name="Table Web 3" w:semiHidden="1" w:unhideWhenUsed="1"/>
     <w:lsdException w:name="Balloon Text" w:semiHidden="1" w:unhideWhenUsed="1"/>
     <w:lsdException w:name="Table Grid" w:uiPriority="59"/>
+    <w:lsdException w:name="Table Theme" w:semiHidden="1" w:unhideWhenUsed="1"/>
     <w:lsdException w:name="Placeholder Text" w:semiHidden="1"/>
     <w:lsdException w:name="No Spacing" w:uiPriority="1" w:qFormat="1"/>
     <w:lsdException w:name="Light Shading" w:uiPriority="60"/>
@@ -5671,7 +5522,7 @@
 
 <file path=customXml/item1.xml><?xml version="1.0" encoding="utf-8"?>
 <CoverPageProperties xmlns="http://schemas.microsoft.com/office/2006/coverPageProps">
-  <PublishDate>2016-03-11T00:00:00</PublishDate>
+  <PublishDate>2016-04-01T00:00:00</PublishDate>
   <Abstract/>
   <CompanyAddress/>
   <CompanyPhone/>
@@ -5736,7 +5587,7 @@
 </file>
 
 <file path=customXml/itemProps5.xml><?xml version="1.0" encoding="utf-8"?>
-<ds:datastoreItem xmlns:ds="http://schemas.openxmlformats.org/officeDocument/2006/customXml" ds:itemID="{5F939197-D808-4291-8B8A-9C7F9611B1F9}">
+<ds:datastoreItem xmlns:ds="http://schemas.openxmlformats.org/officeDocument/2006/customXml" ds:itemID="{F2ACE34A-09CD-409E-88F5-EDC783733746}">
   <ds:schemaRefs>
     <ds:schemaRef ds:uri="http://schemas.openxmlformats.org/officeDocument/2006/bibliography"/>
   </ds:schemaRefs>

</xml_diff>

<commit_message>
GDD Updated... fixes on level 2
</commit_message>
<xml_diff>
--- a/Doc/COMP392-FinalProject-GDD.docx
+++ b/Doc/COMP392-FinalProject-GDD.docx
@@ -1816,19 +1816,6 @@
     </w:p>
     <w:p>
       <w:pPr>
-        <w:pStyle w:val="ListParagraph"/>
-        <w:numPr>
-          <w:ilvl w:val="0"/>
-          <w:numId w:val="4"/>
-        </w:numPr>
-        <w:rPr>
-          <w:sz w:val="24"/>
-          <w:szCs w:val="24"/>
-        </w:rPr>
-      </w:pPr>
-    </w:p>
-    <w:p>
-      <w:pPr>
         <w:jc w:val="center"/>
         <w:rPr>
           <w:b/>
@@ -1838,593 +1825,20 @@
         </w:rPr>
       </w:pPr>
       <w:bookmarkStart w:id="1" w:name="_Toc444543398"/>
-    </w:p>
-    <w:p>
-      <w:pPr>
-        <w:jc w:val="center"/>
+      <w:r>
         <w:rPr>
           <w:b/>
+          <w:noProof/>
           <w:sz w:val="24"/>
           <w:szCs w:val="24"/>
           <w:u w:val="single"/>
-        </w:rPr>
-      </w:pPr>
-      <w:r>
-        <w:rPr>
-          <w:b/>
-          <w:sz w:val="24"/>
-          <w:szCs w:val="24"/>
-          <w:u w:val="single"/>
-        </w:rPr>
-        <w:t>Game Description</w:t>
-      </w:r>
-      <w:bookmarkEnd w:id="1"/>
-    </w:p>
-    <w:p>
-      <w:pPr>
-        <w:pStyle w:val="Heading2"/>
-        <w:numPr>
-          <w:ilvl w:val="0"/>
-          <w:numId w:val="1"/>
-        </w:numPr>
-      </w:pPr>
-      <w:bookmarkStart w:id="2" w:name="_Toc444543399"/>
-      <w:bookmarkStart w:id="3" w:name="_Toc446711502"/>
-      <w:r>
-        <w:t>Game Overview</w:t>
-      </w:r>
-      <w:bookmarkEnd w:id="2"/>
-      <w:bookmarkEnd w:id="3"/>
-      <w:r>
-        <w:t xml:space="preserve"> </w:t>
-      </w:r>
-    </w:p>
-    <w:p>
-      <w:pPr>
-        <w:rPr>
-          <w:i/>
-          <w:sz w:val="24"/>
-          <w:szCs w:val="24"/>
-        </w:rPr>
-      </w:pPr>
-      <w:r>
-        <w:rPr>
-          <w:i/>
-          <w:sz w:val="24"/>
-          <w:szCs w:val="24"/>
-        </w:rPr>
-        <w:t>This</w:t>
-      </w:r>
-      <w:r>
-        <w:rPr>
-          <w:i/>
-          <w:sz w:val="24"/>
-          <w:szCs w:val="24"/>
-        </w:rPr>
-        <w:t xml:space="preserve"> game </w:t>
-      </w:r>
-      <w:r>
-        <w:rPr>
-          <w:i/>
-          <w:sz w:val="24"/>
-          <w:szCs w:val="24"/>
-        </w:rPr>
-        <w:t>takes place in a forest located on an island in the sky. You play as a sky-bear, one of the last of its kind. Your goal is to survive the harsh trials of the forest by collecting various food items, while trying to avoid the many traps that attempt to hinder you on your journey.</w:t>
-      </w:r>
-    </w:p>
-    <w:p>
-      <w:pPr>
-        <w:pStyle w:val="Heading2"/>
-        <w:numPr>
-          <w:ilvl w:val="0"/>
-          <w:numId w:val="1"/>
-        </w:numPr>
-      </w:pPr>
-      <w:bookmarkStart w:id="4" w:name="_Toc446711503"/>
-      <w:r>
-        <w:t>Game Mechanics</w:t>
-      </w:r>
-      <w:bookmarkEnd w:id="4"/>
-    </w:p>
-    <w:p>
-      <w:pPr>
-        <w:rPr>
-          <w:i/>
-          <w:sz w:val="24"/>
-          <w:szCs w:val="24"/>
-        </w:rPr>
-      </w:pPr>
-      <w:r>
-        <w:rPr>
-          <w:i/>
-          <w:sz w:val="24"/>
-          <w:szCs w:val="24"/>
-        </w:rPr>
-        <w:t>The game is a maze-survival game in which you will start out with amount of hitpoints. You must collect food items scattered throughout the forest in order to increase your score while</w:t>
-      </w:r>
-      <w:r>
-        <w:rPr>
-          <w:i/>
-          <w:sz w:val="24"/>
-          <w:szCs w:val="24"/>
-        </w:rPr>
-        <w:t xml:space="preserve"> trying not to lose all your hitpoints. You will want to avoid traps laid out throughout the world as they will decrease your hitpoints. Once your hitpoints reach zero it is Game Over.</w:t>
-      </w:r>
-    </w:p>
-    <w:p>
-      <w:pPr>
-        <w:pStyle w:val="Heading2"/>
-        <w:numPr>
-          <w:ilvl w:val="0"/>
-          <w:numId w:val="1"/>
-        </w:numPr>
-      </w:pPr>
-      <w:bookmarkStart w:id="5" w:name="_Toc446711504"/>
-      <w:r>
-        <w:t>Controls</w:t>
-      </w:r>
-      <w:bookmarkEnd w:id="5"/>
-      <w:r>
-        <w:t xml:space="preserve"> </w:t>
-      </w:r>
-    </w:p>
-    <w:p>
-      <w:pPr>
-        <w:rPr>
-          <w:i/>
-          <w:sz w:val="24"/>
-          <w:szCs w:val="24"/>
-        </w:rPr>
-      </w:pPr>
-      <w:r>
-        <w:rPr>
-          <w:i/>
-          <w:sz w:val="24"/>
-          <w:szCs w:val="24"/>
-        </w:rPr>
-        <w:t>This game requires the keyboard and a mouse or trackpad.</w:t>
-      </w:r>
-    </w:p>
-    <w:p>
-      <w:pPr>
-        <w:rPr>
-          <w:i/>
-          <w:sz w:val="24"/>
-          <w:szCs w:val="24"/>
-        </w:rPr>
-      </w:pPr>
-      <w:r>
-        <w:rPr>
-          <w:b/>
-          <w:i/>
-          <w:sz w:val="24"/>
-          <w:szCs w:val="24"/>
-        </w:rPr>
-        <w:t>Mouse/Trackpad Control</w:t>
-      </w:r>
-      <w:r>
-        <w:rPr>
-          <w:i/>
-          <w:sz w:val="24"/>
-          <w:szCs w:val="24"/>
-        </w:rPr>
-        <w:t xml:space="preserve"> – Allows the player to change the camera perspective of their character. </w:t>
-      </w:r>
-      <w:r>
-        <w:rPr>
-          <w:i/>
-          <w:sz w:val="24"/>
-          <w:szCs w:val="24"/>
-        </w:rPr>
-        <w:t>Mouse pointer movement will control where the character looks in the world.</w:t>
-      </w:r>
-    </w:p>
-    <w:p>
-      <w:pPr>
-        <w:rPr>
-          <w:i/>
-          <w:sz w:val="24"/>
-          <w:szCs w:val="24"/>
-        </w:rPr>
-      </w:pPr>
-      <w:r>
-        <w:rPr>
-          <w:b/>
-          <w:i/>
-          <w:sz w:val="24"/>
-          <w:szCs w:val="24"/>
-        </w:rPr>
-        <w:t>Keyboard Control</w:t>
-      </w:r>
-      <w:r>
-        <w:rPr>
-          <w:i/>
-          <w:sz w:val="24"/>
-          <w:szCs w:val="24"/>
-        </w:rPr>
-        <w:t xml:space="preserve"> – Allows the player to move around in the world using the following keys:</w:t>
-      </w:r>
-    </w:p>
-    <w:p>
-      <w:pPr>
-        <w:rPr>
-          <w:i/>
-          <w:sz w:val="24"/>
-          <w:szCs w:val="24"/>
-        </w:rPr>
-      </w:pPr>
-      <w:r>
-        <w:rPr>
-          <w:i/>
-          <w:sz w:val="24"/>
-          <w:szCs w:val="24"/>
-        </w:rPr>
-        <w:tab/>
-      </w:r>
-      <w:r>
-        <w:rPr>
-          <w:b/>
-          <w:i/>
-          <w:sz w:val="24"/>
-          <w:szCs w:val="24"/>
-        </w:rPr>
-        <w:t xml:space="preserve">W Key/Up arrow: </w:t>
-      </w:r>
-      <w:r>
-        <w:rPr>
-          <w:i/>
-          <w:sz w:val="24"/>
-          <w:szCs w:val="24"/>
-        </w:rPr>
-        <w:t xml:space="preserve">Moves the </w:t>
-      </w:r>
-      <w:r>
-        <w:rPr>
-          <w:i/>
-          <w:sz w:val="24"/>
-          <w:szCs w:val="24"/>
-        </w:rPr>
-        <w:t>player</w:t>
-      </w:r>
-      <w:r>
-        <w:rPr>
-          <w:i/>
-          <w:sz w:val="24"/>
-          <w:szCs w:val="24"/>
-        </w:rPr>
-        <w:t xml:space="preserve"> forward in the world</w:t>
-      </w:r>
-    </w:p>
-    <w:p>
-      <w:pPr>
-        <w:rPr>
-          <w:i/>
-          <w:sz w:val="24"/>
-          <w:szCs w:val="24"/>
-        </w:rPr>
-      </w:pPr>
-      <w:r>
-        <w:rPr>
-          <w:i/>
-          <w:sz w:val="24"/>
-          <w:szCs w:val="24"/>
-        </w:rPr>
-        <w:tab/>
-      </w:r>
-      <w:r>
-        <w:rPr>
-          <w:b/>
-          <w:i/>
-          <w:sz w:val="24"/>
-          <w:szCs w:val="24"/>
-        </w:rPr>
-        <w:t>S Key/Down arrow:</w:t>
-      </w:r>
-      <w:r>
-        <w:rPr>
-          <w:i/>
-          <w:sz w:val="24"/>
-          <w:szCs w:val="24"/>
-        </w:rPr>
-        <w:t xml:space="preserve"> Moves the </w:t>
-      </w:r>
-      <w:r>
-        <w:rPr>
-          <w:i/>
-          <w:sz w:val="24"/>
-          <w:szCs w:val="24"/>
-        </w:rPr>
-        <w:t>player</w:t>
-      </w:r>
-      <w:r>
-        <w:rPr>
-          <w:i/>
-          <w:sz w:val="24"/>
-          <w:szCs w:val="24"/>
-        </w:rPr>
-        <w:t xml:space="preserve"> </w:t>
-      </w:r>
-      <w:r>
-        <w:rPr>
-          <w:i/>
-          <w:sz w:val="24"/>
-          <w:szCs w:val="24"/>
-        </w:rPr>
-        <w:t>backward</w:t>
-      </w:r>
-      <w:r>
-        <w:rPr>
-          <w:i/>
-          <w:sz w:val="24"/>
-          <w:szCs w:val="24"/>
-        </w:rPr>
-        <w:t xml:space="preserve"> in the world</w:t>
-      </w:r>
-    </w:p>
-    <w:p>
-      <w:pPr>
-        <w:rPr>
-          <w:i/>
-          <w:sz w:val="24"/>
-          <w:szCs w:val="24"/>
-        </w:rPr>
-      </w:pPr>
-      <w:r>
-        <w:rPr>
-          <w:i/>
-          <w:sz w:val="24"/>
-          <w:szCs w:val="24"/>
-        </w:rPr>
-        <w:tab/>
-      </w:r>
-      <w:r>
-        <w:rPr>
-          <w:b/>
-          <w:i/>
-          <w:sz w:val="24"/>
-          <w:szCs w:val="24"/>
-        </w:rPr>
-        <w:t>A Key/Left arrow:</w:t>
-      </w:r>
-      <w:r>
-        <w:rPr>
-          <w:i/>
-          <w:sz w:val="24"/>
-          <w:szCs w:val="24"/>
-        </w:rPr>
-        <w:t xml:space="preserve"> Moves the </w:t>
-      </w:r>
-      <w:r>
-        <w:rPr>
-          <w:i/>
-          <w:sz w:val="24"/>
-          <w:szCs w:val="24"/>
-        </w:rPr>
-        <w:t>player</w:t>
-      </w:r>
-      <w:r>
-        <w:rPr>
-          <w:i/>
-          <w:sz w:val="24"/>
-          <w:szCs w:val="24"/>
-        </w:rPr>
-        <w:t xml:space="preserve"> </w:t>
-      </w:r>
-      <w:r>
-        <w:rPr>
-          <w:i/>
-          <w:sz w:val="24"/>
-          <w:szCs w:val="24"/>
-        </w:rPr>
-        <w:t>to the left in the world</w:t>
-      </w:r>
-    </w:p>
-    <w:p>
-      <w:pPr>
-        <w:rPr>
-          <w:i/>
-          <w:sz w:val="24"/>
-          <w:szCs w:val="24"/>
-        </w:rPr>
-      </w:pPr>
-      <w:r>
-        <w:rPr>
-          <w:i/>
-          <w:sz w:val="24"/>
-          <w:szCs w:val="24"/>
-        </w:rPr>
-        <w:tab/>
-      </w:r>
-      <w:r>
-        <w:rPr>
-          <w:b/>
-          <w:i/>
-          <w:sz w:val="24"/>
-          <w:szCs w:val="24"/>
-        </w:rPr>
-        <w:t>D Key/Right arrow:</w:t>
-      </w:r>
-      <w:r>
-        <w:rPr>
-          <w:i/>
-          <w:sz w:val="24"/>
-          <w:szCs w:val="24"/>
-        </w:rPr>
-        <w:t xml:space="preserve"> Moves the </w:t>
-      </w:r>
-      <w:r>
-        <w:rPr>
-          <w:i/>
-          <w:sz w:val="24"/>
-          <w:szCs w:val="24"/>
-        </w:rPr>
-        <w:t>player</w:t>
-      </w:r>
-      <w:r>
-        <w:rPr>
-          <w:i/>
-          <w:sz w:val="24"/>
-          <w:szCs w:val="24"/>
-        </w:rPr>
-        <w:t xml:space="preserve"> </w:t>
-      </w:r>
-      <w:r>
-        <w:rPr>
-          <w:i/>
-          <w:sz w:val="24"/>
-          <w:szCs w:val="24"/>
-        </w:rPr>
-        <w:t>to the right in the world</w:t>
-      </w:r>
-    </w:p>
-    <w:p>
-      <w:pPr>
-        <w:rPr>
-          <w:i/>
-          <w:sz w:val="24"/>
-          <w:szCs w:val="24"/>
-        </w:rPr>
-      </w:pPr>
-      <w:r>
-        <w:rPr>
-          <w:i/>
-          <w:sz w:val="24"/>
-          <w:szCs w:val="24"/>
-        </w:rPr>
-        <w:tab/>
-      </w:r>
-      <w:r>
-        <w:rPr>
-          <w:b/>
-          <w:i/>
-          <w:sz w:val="24"/>
-          <w:szCs w:val="24"/>
-        </w:rPr>
-        <w:t>Spacebar:</w:t>
-      </w:r>
-      <w:r>
-        <w:rPr>
-          <w:i/>
-          <w:sz w:val="24"/>
-          <w:szCs w:val="24"/>
-        </w:rPr>
-        <w:t xml:space="preserve"> Allows the </w:t>
-      </w:r>
-      <w:r>
-        <w:rPr>
-          <w:i/>
-          <w:sz w:val="24"/>
-          <w:szCs w:val="24"/>
-        </w:rPr>
-        <w:t>player</w:t>
-      </w:r>
-      <w:r>
-        <w:rPr>
-          <w:i/>
-          <w:sz w:val="24"/>
-          <w:szCs w:val="24"/>
-        </w:rPr>
-        <w:t xml:space="preserve"> </w:t>
-      </w:r>
-      <w:r>
-        <w:rPr>
-          <w:i/>
-          <w:sz w:val="24"/>
-          <w:szCs w:val="24"/>
-        </w:rPr>
-        <w:t xml:space="preserve">to jump in the world </w:t>
-      </w:r>
-    </w:p>
-    <w:p>
-      <w:pPr>
-        <w:rPr>
-          <w:i/>
-          <w:sz w:val="24"/>
-          <w:szCs w:val="24"/>
-        </w:rPr>
-      </w:pPr>
-    </w:p>
-    <w:p>
-      <w:pPr>
-        <w:rPr>
-          <w:i/>
-          <w:sz w:val="24"/>
-          <w:szCs w:val="24"/>
-        </w:rPr>
-      </w:pPr>
-    </w:p>
-    <w:p>
-      <w:pPr>
-        <w:rPr>
-          <w:i/>
-          <w:sz w:val="24"/>
-          <w:szCs w:val="24"/>
-        </w:rPr>
-      </w:pPr>
-    </w:p>
-    <w:p>
-      <w:pPr>
-        <w:rPr>
-          <w:i/>
-          <w:sz w:val="24"/>
-          <w:szCs w:val="24"/>
-        </w:rPr>
-      </w:pPr>
-    </w:p>
-    <w:p>
-      <w:pPr>
-        <w:rPr>
-          <w:i/>
-          <w:sz w:val="24"/>
-          <w:szCs w:val="24"/>
-        </w:rPr>
-      </w:pPr>
-    </w:p>
-    <w:p>
-      <w:pPr>
-        <w:rPr>
-          <w:i/>
-          <w:sz w:val="24"/>
-          <w:szCs w:val="24"/>
-        </w:rPr>
-      </w:pPr>
-    </w:p>
-    <w:p>
-      <w:pPr>
-        <w:pStyle w:val="Heading2"/>
-        <w:numPr>
-          <w:ilvl w:val="0"/>
-          <w:numId w:val="1"/>
-        </w:numPr>
-      </w:pPr>
-      <w:bookmarkStart w:id="6" w:name="_Toc446711505"/>
-      <w:r>
-        <w:t>Interface Sketch</w:t>
-      </w:r>
-      <w:bookmarkEnd w:id="6"/>
-      <w:r>
-        <w:t xml:space="preserve"> </w:t>
-      </w:r>
-    </w:p>
-    <w:p>
-      <w:r>
-        <w:t>Start Screen:</w:t>
-      </w:r>
-    </w:p>
-    <w:p>
-      <w:pPr>
-        <w:jc w:val="center"/>
-      </w:pPr>
-      <w:r>
-        <w:rPr>
-          <w:noProof/>
           <w:lang w:eastAsia="ko-KR"/>
         </w:rPr>
         <w:drawing>
-          <wp:inline distT="0" distB="0" distL="0" distR="0" wp14:anchorId="06F719E6" wp14:editId="2E162125">
-            <wp:extent cx="5935980" cy="4451985"/>
-            <wp:effectExtent l="0" t="0" r="7620" b="5715"/>
-            <wp:docPr id="3" name="Picture 3"/>
+          <wp:inline distT="0" distB="0" distL="0" distR="0">
+            <wp:extent cx="5935980" cy="4358640"/>
+            <wp:effectExtent l="0" t="0" r="7620" b="3810"/>
+            <wp:docPr id="21" name="Picture 21"/>
             <wp:cNvGraphicFramePr>
               <a:graphicFrameLocks xmlns:a="http://schemas.openxmlformats.org/drawingml/2006/main" noChangeAspect="1"/>
             </wp:cNvGraphicFramePr>
@@ -2432,23 +1846,36 @@
               <a:graphicData uri="http://schemas.openxmlformats.org/drawingml/2006/picture">
                 <pic:pic xmlns:pic="http://schemas.openxmlformats.org/drawingml/2006/picture">
                   <pic:nvPicPr>
-                    <pic:cNvPr id="1" name=""/>
-                    <pic:cNvPicPr/>
+                    <pic:cNvPr id="0" name="Picture 5"/>
+                    <pic:cNvPicPr>
+                      <a:picLocks noChangeAspect="1" noChangeArrowheads="1"/>
+                    </pic:cNvPicPr>
                   </pic:nvPicPr>
                   <pic:blipFill>
-                    <a:blip r:embed="rId13"/>
+                    <a:blip r:embed="rId13">
+                      <a:extLst>
+                        <a:ext uri="{28A0092B-C50C-407E-A947-70E740481C1C}">
+                          <a14:useLocalDpi xmlns:a14="http://schemas.microsoft.com/office/drawing/2010/main" val="0"/>
+                        </a:ext>
+                      </a:extLst>
+                    </a:blip>
+                    <a:srcRect/>
                     <a:stretch>
                       <a:fillRect/>
                     </a:stretch>
                   </pic:blipFill>
-                  <pic:spPr>
+                  <pic:spPr bwMode="auto">
                     <a:xfrm>
                       <a:off x="0" y="0"/>
-                      <a:ext cx="5935980" cy="4451985"/>
+                      <a:ext cx="5935980" cy="4358640"/>
                     </a:xfrm>
                     <a:prstGeom prst="rect">
                       <a:avLst/>
                     </a:prstGeom>
+                    <a:noFill/>
+                    <a:ln>
+                      <a:noFill/>
+                    </a:ln>
                   </pic:spPr>
                 </pic:pic>
               </a:graphicData>
@@ -2456,35 +1883,41 @@
           </wp:inline>
         </w:drawing>
       </w:r>
-    </w:p>
-    <w:p/>
-    <w:p/>
-    <w:p/>
-    <w:p/>
-    <w:p/>
-    <w:p/>
-    <w:p/>
-    <w:p/>
-    <w:p/>
-    <w:p>
-      <w:r>
-        <w:t>Game Screen:</w:t>
+      <w:r>
+        <w:rPr>
+          <w:b/>
+          <w:sz w:val="24"/>
+          <w:szCs w:val="24"/>
+          <w:u w:val="single"/>
+        </w:rPr>
+        <w:t>.</w:t>
       </w:r>
     </w:p>
     <w:p>
       <w:pPr>
         <w:jc w:val="center"/>
-      </w:pPr>
-      <w:r>
-        <w:rPr>
+        <w:rPr>
+          <w:b/>
+          <w:sz w:val="24"/>
+          <w:szCs w:val="24"/>
+          <w:u w:val="single"/>
+        </w:rPr>
+      </w:pPr>
+      <w:r>
+        <w:rPr>
+          <w:b/>
           <w:noProof/>
+          <w:sz w:val="24"/>
+          <w:szCs w:val="24"/>
+          <w:u w:val="single"/>
           <w:lang w:eastAsia="ko-KR"/>
         </w:rPr>
+        <w:lastRenderedPageBreak/>
         <w:drawing>
-          <wp:inline distT="0" distB="0" distL="0" distR="0" wp14:anchorId="44CAAE7E" wp14:editId="16E90171">
-            <wp:extent cx="5463540" cy="4097655"/>
-            <wp:effectExtent l="0" t="0" r="3810" b="0"/>
-            <wp:docPr id="2" name="Picture 2"/>
+          <wp:inline distT="0" distB="0" distL="0" distR="0">
+            <wp:extent cx="5943600" cy="5730240"/>
+            <wp:effectExtent l="0" t="0" r="0" b="3810"/>
+            <wp:docPr id="22" name="Picture 22"/>
             <wp:cNvGraphicFramePr>
               <a:graphicFrameLocks xmlns:a="http://schemas.openxmlformats.org/drawingml/2006/main" noChangeAspect="1"/>
             </wp:cNvGraphicFramePr>
@@ -2492,23 +1925,36 @@
               <a:graphicData uri="http://schemas.openxmlformats.org/drawingml/2006/picture">
                 <pic:pic xmlns:pic="http://schemas.openxmlformats.org/drawingml/2006/picture">
                   <pic:nvPicPr>
-                    <pic:cNvPr id="1" name=""/>
-                    <pic:cNvPicPr/>
+                    <pic:cNvPr id="0" name="Picture 6"/>
+                    <pic:cNvPicPr>
+                      <a:picLocks noChangeAspect="1" noChangeArrowheads="1"/>
+                    </pic:cNvPicPr>
                   </pic:nvPicPr>
                   <pic:blipFill>
-                    <a:blip r:embed="rId14"/>
+                    <a:blip r:embed="rId14">
+                      <a:extLst>
+                        <a:ext uri="{28A0092B-C50C-407E-A947-70E740481C1C}">
+                          <a14:useLocalDpi xmlns:a14="http://schemas.microsoft.com/office/drawing/2010/main" val="0"/>
+                        </a:ext>
+                      </a:extLst>
+                    </a:blip>
+                    <a:srcRect/>
                     <a:stretch>
                       <a:fillRect/>
                     </a:stretch>
                   </pic:blipFill>
-                  <pic:spPr>
+                  <pic:spPr bwMode="auto">
                     <a:xfrm>
                       <a:off x="0" y="0"/>
-                      <a:ext cx="5463540" cy="4097655"/>
+                      <a:ext cx="5943600" cy="5730240"/>
                     </a:xfrm>
                     <a:prstGeom prst="rect">
                       <a:avLst/>
                     </a:prstGeom>
+                    <a:noFill/>
+                    <a:ln>
+                      <a:noFill/>
+                    </a:ln>
                   </pic:spPr>
                 </pic:pic>
               </a:graphicData>
@@ -2516,34 +1962,602 @@
           </wp:inline>
         </w:drawing>
       </w:r>
-    </w:p>
-    <w:p/>
-    <w:p/>
-    <w:p/>
-    <w:p/>
-    <w:p/>
-    <w:p/>
-    <w:p/>
-    <w:p/>
-    <w:p/>
-    <w:p/>
-    <w:p/>
-    <w:p>
-      <w:r>
-        <w:t>Game Over Screen:</w:t>
-      </w:r>
+      <w:bookmarkStart w:id="2" w:name="_GoBack"/>
+      <w:bookmarkEnd w:id="2"/>
     </w:p>
     <w:p>
+      <w:pPr>
+        <w:jc w:val="center"/>
+        <w:rPr>
+          <w:b/>
+          <w:sz w:val="24"/>
+          <w:szCs w:val="24"/>
+          <w:u w:val="single"/>
+        </w:rPr>
+      </w:pPr>
+      <w:r>
+        <w:rPr>
+          <w:b/>
+          <w:sz w:val="24"/>
+          <w:szCs w:val="24"/>
+          <w:u w:val="single"/>
+        </w:rPr>
+        <w:t>Game Description</w:t>
+      </w:r>
+      <w:bookmarkEnd w:id="1"/>
+    </w:p>
+    <w:p>
+      <w:pPr>
+        <w:pStyle w:val="Heading2"/>
+        <w:numPr>
+          <w:ilvl w:val="0"/>
+          <w:numId w:val="1"/>
+        </w:numPr>
+      </w:pPr>
+      <w:bookmarkStart w:id="3" w:name="_Toc444543399"/>
+      <w:bookmarkStart w:id="4" w:name="_Toc446711502"/>
+      <w:r>
+        <w:t>Game Overview</w:t>
+      </w:r>
+      <w:bookmarkEnd w:id="3"/>
+      <w:bookmarkEnd w:id="4"/>
+      <w:r>
+        <w:t xml:space="preserve"> </w:t>
+      </w:r>
+    </w:p>
+    <w:p>
+      <w:pPr>
+        <w:rPr>
+          <w:i/>
+          <w:sz w:val="24"/>
+          <w:szCs w:val="24"/>
+        </w:rPr>
+      </w:pPr>
+      <w:r>
+        <w:rPr>
+          <w:i/>
+          <w:sz w:val="24"/>
+          <w:szCs w:val="24"/>
+        </w:rPr>
+        <w:t>This</w:t>
+      </w:r>
+      <w:r>
+        <w:rPr>
+          <w:i/>
+          <w:sz w:val="24"/>
+          <w:szCs w:val="24"/>
+        </w:rPr>
+        <w:t xml:space="preserve"> game </w:t>
+      </w:r>
+      <w:r>
+        <w:rPr>
+          <w:i/>
+          <w:sz w:val="24"/>
+          <w:szCs w:val="24"/>
+        </w:rPr>
+        <w:t>takes place in a forest located on an island in the sky. You play as a sky-bear, one of the last of its kind. Your goal is to survive the harsh trials of the forest by collecting various food items, while trying to avoid the many traps that attempt to hinder you on your journey.</w:t>
+      </w:r>
+    </w:p>
+    <w:p>
+      <w:pPr>
+        <w:pStyle w:val="Heading2"/>
+        <w:numPr>
+          <w:ilvl w:val="0"/>
+          <w:numId w:val="1"/>
+        </w:numPr>
+      </w:pPr>
+      <w:bookmarkStart w:id="5" w:name="_Toc446711503"/>
+      <w:r>
+        <w:t>Game Mechanics</w:t>
+      </w:r>
+      <w:bookmarkEnd w:id="5"/>
+    </w:p>
+    <w:p>
+      <w:pPr>
+        <w:rPr>
+          <w:i/>
+          <w:sz w:val="24"/>
+          <w:szCs w:val="24"/>
+        </w:rPr>
+      </w:pPr>
+      <w:r>
+        <w:rPr>
+          <w:i/>
+          <w:sz w:val="24"/>
+          <w:szCs w:val="24"/>
+        </w:rPr>
+        <w:t>The game is a maze-survival game in which you will start out with amount of hitpoints. You must collect food items scattered throughout the forest in order to increase your score while</w:t>
+      </w:r>
+      <w:r>
+        <w:rPr>
+          <w:i/>
+          <w:sz w:val="24"/>
+          <w:szCs w:val="24"/>
+        </w:rPr>
+        <w:t xml:space="preserve"> </w:t>
+      </w:r>
+      <w:r>
+        <w:rPr>
+          <w:i/>
+          <w:sz w:val="24"/>
+          <w:szCs w:val="24"/>
+        </w:rPr>
+        <w:lastRenderedPageBreak/>
+        <w:t>trying not to lose all your hitpoints. You will want to avoid traps laid out throughout the world as they will decrease your hitpoints. Once your hitpoints reach zero it is Game Over.</w:t>
+      </w:r>
+    </w:p>
+    <w:p>
+      <w:pPr>
+        <w:pStyle w:val="Heading2"/>
+        <w:numPr>
+          <w:ilvl w:val="0"/>
+          <w:numId w:val="1"/>
+        </w:numPr>
+      </w:pPr>
+      <w:bookmarkStart w:id="6" w:name="_Toc446711504"/>
+      <w:r>
+        <w:t>Controls</w:t>
+      </w:r>
+      <w:bookmarkEnd w:id="6"/>
+      <w:r>
+        <w:t xml:space="preserve"> </w:t>
+      </w:r>
+    </w:p>
+    <w:p>
+      <w:pPr>
+        <w:rPr>
+          <w:i/>
+          <w:sz w:val="24"/>
+          <w:szCs w:val="24"/>
+        </w:rPr>
+      </w:pPr>
+      <w:r>
+        <w:rPr>
+          <w:i/>
+          <w:sz w:val="24"/>
+          <w:szCs w:val="24"/>
+        </w:rPr>
+        <w:t>This game requires the keyboard and a mouse or trackpad.</w:t>
+      </w:r>
+    </w:p>
+    <w:p>
+      <w:pPr>
+        <w:rPr>
+          <w:i/>
+          <w:sz w:val="24"/>
+          <w:szCs w:val="24"/>
+        </w:rPr>
+      </w:pPr>
+      <w:r>
+        <w:rPr>
+          <w:b/>
+          <w:i/>
+          <w:sz w:val="24"/>
+          <w:szCs w:val="24"/>
+        </w:rPr>
+        <w:t>Mouse/Trackpad Control</w:t>
+      </w:r>
+      <w:r>
+        <w:rPr>
+          <w:i/>
+          <w:sz w:val="24"/>
+          <w:szCs w:val="24"/>
+        </w:rPr>
+        <w:t xml:space="preserve"> – Allows the player to change the camera perspective of their character. </w:t>
+      </w:r>
+      <w:r>
+        <w:rPr>
+          <w:i/>
+          <w:sz w:val="24"/>
+          <w:szCs w:val="24"/>
+        </w:rPr>
+        <w:t>Mouse pointer movement will control where the character looks in the world.</w:t>
+      </w:r>
+    </w:p>
+    <w:p>
+      <w:pPr>
+        <w:rPr>
+          <w:i/>
+          <w:sz w:val="24"/>
+          <w:szCs w:val="24"/>
+        </w:rPr>
+      </w:pPr>
+      <w:r>
+        <w:rPr>
+          <w:b/>
+          <w:i/>
+          <w:sz w:val="24"/>
+          <w:szCs w:val="24"/>
+        </w:rPr>
+        <w:t>Keyboard Control</w:t>
+      </w:r>
+      <w:r>
+        <w:rPr>
+          <w:i/>
+          <w:sz w:val="24"/>
+          <w:szCs w:val="24"/>
+        </w:rPr>
+        <w:t xml:space="preserve"> – Allows the player to move around in the world using the following keys:</w:t>
+      </w:r>
+    </w:p>
+    <w:p>
+      <w:pPr>
+        <w:rPr>
+          <w:i/>
+          <w:sz w:val="24"/>
+          <w:szCs w:val="24"/>
+        </w:rPr>
+      </w:pPr>
+      <w:r>
+        <w:rPr>
+          <w:i/>
+          <w:sz w:val="24"/>
+          <w:szCs w:val="24"/>
+        </w:rPr>
+        <w:tab/>
+      </w:r>
+      <w:r>
+        <w:rPr>
+          <w:b/>
+          <w:i/>
+          <w:sz w:val="24"/>
+          <w:szCs w:val="24"/>
+        </w:rPr>
+        <w:t xml:space="preserve">W Key/Up arrow: </w:t>
+      </w:r>
+      <w:r>
+        <w:rPr>
+          <w:i/>
+          <w:sz w:val="24"/>
+          <w:szCs w:val="24"/>
+        </w:rPr>
+        <w:t xml:space="preserve">Moves the </w:t>
+      </w:r>
+      <w:r>
+        <w:rPr>
+          <w:i/>
+          <w:sz w:val="24"/>
+          <w:szCs w:val="24"/>
+        </w:rPr>
+        <w:t>player</w:t>
+      </w:r>
+      <w:r>
+        <w:rPr>
+          <w:i/>
+          <w:sz w:val="24"/>
+          <w:szCs w:val="24"/>
+        </w:rPr>
+        <w:t xml:space="preserve"> forward in the world</w:t>
+      </w:r>
+    </w:p>
+    <w:p>
+      <w:pPr>
+        <w:rPr>
+          <w:i/>
+          <w:sz w:val="24"/>
+          <w:szCs w:val="24"/>
+        </w:rPr>
+      </w:pPr>
+      <w:r>
+        <w:rPr>
+          <w:i/>
+          <w:sz w:val="24"/>
+          <w:szCs w:val="24"/>
+        </w:rPr>
+        <w:tab/>
+      </w:r>
+      <w:r>
+        <w:rPr>
+          <w:b/>
+          <w:i/>
+          <w:sz w:val="24"/>
+          <w:szCs w:val="24"/>
+        </w:rPr>
+        <w:t>S Key/Down arrow:</w:t>
+      </w:r>
+      <w:r>
+        <w:rPr>
+          <w:i/>
+          <w:sz w:val="24"/>
+          <w:szCs w:val="24"/>
+        </w:rPr>
+        <w:t xml:space="preserve"> Moves the </w:t>
+      </w:r>
+      <w:r>
+        <w:rPr>
+          <w:i/>
+          <w:sz w:val="24"/>
+          <w:szCs w:val="24"/>
+        </w:rPr>
+        <w:t>player</w:t>
+      </w:r>
+      <w:r>
+        <w:rPr>
+          <w:i/>
+          <w:sz w:val="24"/>
+          <w:szCs w:val="24"/>
+        </w:rPr>
+        <w:t xml:space="preserve"> </w:t>
+      </w:r>
+      <w:r>
+        <w:rPr>
+          <w:i/>
+          <w:sz w:val="24"/>
+          <w:szCs w:val="24"/>
+        </w:rPr>
+        <w:t>backward</w:t>
+      </w:r>
+      <w:r>
+        <w:rPr>
+          <w:i/>
+          <w:sz w:val="24"/>
+          <w:szCs w:val="24"/>
+        </w:rPr>
+        <w:t xml:space="preserve"> in the world</w:t>
+      </w:r>
+    </w:p>
+    <w:p>
+      <w:pPr>
+        <w:rPr>
+          <w:i/>
+          <w:sz w:val="24"/>
+          <w:szCs w:val="24"/>
+        </w:rPr>
+      </w:pPr>
+      <w:r>
+        <w:rPr>
+          <w:i/>
+          <w:sz w:val="24"/>
+          <w:szCs w:val="24"/>
+        </w:rPr>
+        <w:tab/>
+      </w:r>
+      <w:r>
+        <w:rPr>
+          <w:b/>
+          <w:i/>
+          <w:sz w:val="24"/>
+          <w:szCs w:val="24"/>
+        </w:rPr>
+        <w:t>A Key/Left arrow:</w:t>
+      </w:r>
+      <w:r>
+        <w:rPr>
+          <w:i/>
+          <w:sz w:val="24"/>
+          <w:szCs w:val="24"/>
+        </w:rPr>
+        <w:t xml:space="preserve"> Moves the </w:t>
+      </w:r>
+      <w:r>
+        <w:rPr>
+          <w:i/>
+          <w:sz w:val="24"/>
+          <w:szCs w:val="24"/>
+        </w:rPr>
+        <w:t>player</w:t>
+      </w:r>
+      <w:r>
+        <w:rPr>
+          <w:i/>
+          <w:sz w:val="24"/>
+          <w:szCs w:val="24"/>
+        </w:rPr>
+        <w:t xml:space="preserve"> </w:t>
+      </w:r>
+      <w:r>
+        <w:rPr>
+          <w:i/>
+          <w:sz w:val="24"/>
+          <w:szCs w:val="24"/>
+        </w:rPr>
+        <w:t>to the left in the world</w:t>
+      </w:r>
+    </w:p>
+    <w:p>
+      <w:pPr>
+        <w:rPr>
+          <w:i/>
+          <w:sz w:val="24"/>
+          <w:szCs w:val="24"/>
+        </w:rPr>
+      </w:pPr>
+      <w:r>
+        <w:rPr>
+          <w:i/>
+          <w:sz w:val="24"/>
+          <w:szCs w:val="24"/>
+        </w:rPr>
+        <w:tab/>
+      </w:r>
+      <w:r>
+        <w:rPr>
+          <w:b/>
+          <w:i/>
+          <w:sz w:val="24"/>
+          <w:szCs w:val="24"/>
+        </w:rPr>
+        <w:t>D Key/Right arrow:</w:t>
+      </w:r>
+      <w:r>
+        <w:rPr>
+          <w:i/>
+          <w:sz w:val="24"/>
+          <w:szCs w:val="24"/>
+        </w:rPr>
+        <w:t xml:space="preserve"> Moves the </w:t>
+      </w:r>
+      <w:r>
+        <w:rPr>
+          <w:i/>
+          <w:sz w:val="24"/>
+          <w:szCs w:val="24"/>
+        </w:rPr>
+        <w:t>player</w:t>
+      </w:r>
+      <w:r>
+        <w:rPr>
+          <w:i/>
+          <w:sz w:val="24"/>
+          <w:szCs w:val="24"/>
+        </w:rPr>
+        <w:t xml:space="preserve"> </w:t>
+      </w:r>
+      <w:r>
+        <w:rPr>
+          <w:i/>
+          <w:sz w:val="24"/>
+          <w:szCs w:val="24"/>
+        </w:rPr>
+        <w:t>to the right in the world</w:t>
+      </w:r>
+    </w:p>
+    <w:p>
+      <w:pPr>
+        <w:rPr>
+          <w:i/>
+          <w:sz w:val="24"/>
+          <w:szCs w:val="24"/>
+        </w:rPr>
+      </w:pPr>
+      <w:r>
+        <w:rPr>
+          <w:i/>
+          <w:sz w:val="24"/>
+          <w:szCs w:val="24"/>
+        </w:rPr>
+        <w:tab/>
+      </w:r>
+      <w:r>
+        <w:rPr>
+          <w:b/>
+          <w:i/>
+          <w:sz w:val="24"/>
+          <w:szCs w:val="24"/>
+        </w:rPr>
+        <w:t>Spacebar:</w:t>
+      </w:r>
+      <w:r>
+        <w:rPr>
+          <w:i/>
+          <w:sz w:val="24"/>
+          <w:szCs w:val="24"/>
+        </w:rPr>
+        <w:t xml:space="preserve"> Allows the </w:t>
+      </w:r>
+      <w:r>
+        <w:rPr>
+          <w:i/>
+          <w:sz w:val="24"/>
+          <w:szCs w:val="24"/>
+        </w:rPr>
+        <w:t>player</w:t>
+      </w:r>
+      <w:r>
+        <w:rPr>
+          <w:i/>
+          <w:sz w:val="24"/>
+          <w:szCs w:val="24"/>
+        </w:rPr>
+        <w:t xml:space="preserve"> </w:t>
+      </w:r>
+      <w:r>
+        <w:rPr>
+          <w:i/>
+          <w:sz w:val="24"/>
+          <w:szCs w:val="24"/>
+        </w:rPr>
+        <w:t xml:space="preserve">to jump in the world </w:t>
+      </w:r>
+    </w:p>
+    <w:p>
+      <w:pPr>
+        <w:rPr>
+          <w:i/>
+          <w:sz w:val="24"/>
+          <w:szCs w:val="24"/>
+        </w:rPr>
+      </w:pPr>
+    </w:p>
+    <w:p>
+      <w:pPr>
+        <w:rPr>
+          <w:i/>
+          <w:sz w:val="24"/>
+          <w:szCs w:val="24"/>
+        </w:rPr>
+      </w:pPr>
+    </w:p>
+    <w:p>
+      <w:pPr>
+        <w:rPr>
+          <w:i/>
+          <w:sz w:val="24"/>
+          <w:szCs w:val="24"/>
+        </w:rPr>
+      </w:pPr>
+    </w:p>
+    <w:p>
+      <w:pPr>
+        <w:rPr>
+          <w:i/>
+          <w:sz w:val="24"/>
+          <w:szCs w:val="24"/>
+        </w:rPr>
+      </w:pPr>
+    </w:p>
+    <w:p>
+      <w:pPr>
+        <w:rPr>
+          <w:i/>
+          <w:sz w:val="24"/>
+          <w:szCs w:val="24"/>
+        </w:rPr>
+      </w:pPr>
+    </w:p>
+    <w:p>
+      <w:pPr>
+        <w:rPr>
+          <w:i/>
+          <w:sz w:val="24"/>
+          <w:szCs w:val="24"/>
+        </w:rPr>
+      </w:pPr>
+    </w:p>
+    <w:p>
+      <w:pPr>
+        <w:pStyle w:val="Heading2"/>
+        <w:numPr>
+          <w:ilvl w:val="0"/>
+          <w:numId w:val="1"/>
+        </w:numPr>
+      </w:pPr>
+      <w:bookmarkStart w:id="7" w:name="_Toc446711505"/>
+      <w:r>
+        <w:t>Interface Sketch</w:t>
+      </w:r>
+      <w:bookmarkEnd w:id="7"/>
+      <w:r>
+        <w:t xml:space="preserve"> </w:t>
+      </w:r>
+    </w:p>
+    <w:p>
+      <w:r>
+        <w:t>Levels Sketch Design:</w:t>
+      </w:r>
+    </w:p>
+    <w:p>
       <w:r>
         <w:rPr>
           <w:noProof/>
           <w:lang w:eastAsia="ko-KR"/>
         </w:rPr>
+        <w:lastRenderedPageBreak/>
         <w:drawing>
-          <wp:inline distT="0" distB="0" distL="0" distR="0" wp14:anchorId="07138422" wp14:editId="2B6006B6">
+          <wp:inline distT="0" distB="0" distL="0" distR="0">
             <wp:extent cx="5943600" cy="4457700"/>
             <wp:effectExtent l="0" t="0" r="0" b="0"/>
-            <wp:docPr id="4" name="Picture 4"/>
+            <wp:docPr id="15" name="Picture 15"/>
             <wp:cNvGraphicFramePr>
               <a:graphicFrameLocks xmlns:a="http://schemas.openxmlformats.org/drawingml/2006/main" noChangeAspect="1"/>
             </wp:cNvGraphicFramePr>
@@ -2551,11 +2565,17 @@
               <a:graphicData uri="http://schemas.openxmlformats.org/drawingml/2006/picture">
                 <pic:pic xmlns:pic="http://schemas.openxmlformats.org/drawingml/2006/picture">
                   <pic:nvPicPr>
-                    <pic:cNvPr id="1" name=""/>
+                    <pic:cNvPr id="15" name="Wireframe.jpg"/>
                     <pic:cNvPicPr/>
                   </pic:nvPicPr>
                   <pic:blipFill>
-                    <a:blip r:embed="rId15"/>
+                    <a:blip r:embed="rId15" cstate="print">
+                      <a:extLst>
+                        <a:ext uri="{28A0092B-C50C-407E-A947-70E740481C1C}">
+                          <a14:useLocalDpi xmlns:a14="http://schemas.microsoft.com/office/drawing/2010/main" val="0"/>
+                        </a:ext>
+                      </a:extLst>
+                    </a:blip>
                     <a:stretch>
                       <a:fillRect/>
                     </a:stretch>
@@ -2576,29 +2596,16 @@
         </w:drawing>
       </w:r>
     </w:p>
+    <w:p/>
     <w:p>
-      <w:pPr>
-        <w:pStyle w:val="Heading2"/>
-        <w:numPr>
-          <w:ilvl w:val="0"/>
-          <w:numId w:val="1"/>
-        </w:numPr>
-      </w:pPr>
-      <w:bookmarkStart w:id="7" w:name="_Toc446711506"/>
-      <w:r>
-        <w:t>Screen Descriptions</w:t>
-      </w:r>
-      <w:bookmarkEnd w:id="7"/>
-      <w:r>
-        <w:t xml:space="preserve"> </w:t>
+      <w:r>
+        <w:t>Start Screen:</w:t>
       </w:r>
     </w:p>
     <w:p>
-      <w:r>
-        <w:t>Game Screen:</w:t>
-      </w:r>
-    </w:p>
-    <w:p>
+      <w:pPr>
+        <w:jc w:val="center"/>
+      </w:pPr>
       <w:r>
         <w:rPr>
           <w:noProof/>
@@ -2606,10 +2613,10 @@
         </w:rPr>
         <w:lastRenderedPageBreak/>
         <w:drawing>
-          <wp:inline distT="0" distB="0" distL="0" distR="0" wp14:anchorId="390B51DF" wp14:editId="0E5FA1D9">
-            <wp:extent cx="5943600" cy="4385945"/>
-            <wp:effectExtent l="0" t="0" r="0" b="0"/>
-            <wp:docPr id="11" name="Picture 11"/>
+          <wp:inline distT="0" distB="0" distL="0" distR="0" wp14:anchorId="06F719E6" wp14:editId="2E162125">
+            <wp:extent cx="5935980" cy="4451985"/>
+            <wp:effectExtent l="0" t="0" r="7620" b="5715"/>
+            <wp:docPr id="3" name="Picture 3"/>
             <wp:cNvGraphicFramePr>
               <a:graphicFrameLocks xmlns:a="http://schemas.openxmlformats.org/drawingml/2006/main" noChangeAspect="1"/>
             </wp:cNvGraphicFramePr>
@@ -2629,7 +2636,7 @@
                   <pic:spPr>
                     <a:xfrm>
                       <a:off x="0" y="0"/>
-                      <a:ext cx="5943600" cy="4385945"/>
+                      <a:ext cx="5935980" cy="4451985"/>
                     </a:xfrm>
                     <a:prstGeom prst="rect">
                       <a:avLst/>
@@ -2642,6 +2649,127 @@
         </w:drawing>
       </w:r>
     </w:p>
+    <w:p/>
+    <w:p/>
+    <w:p/>
+    <w:p/>
+    <w:p/>
+    <w:p/>
+    <w:p/>
+    <w:p/>
+    <w:p/>
+    <w:p>
+      <w:r>
+        <w:t>Game Screen:</w:t>
+      </w:r>
+    </w:p>
+    <w:p>
+      <w:pPr>
+        <w:jc w:val="center"/>
+      </w:pPr>
+      <w:r>
+        <w:rPr>
+          <w:noProof/>
+          <w:lang w:eastAsia="ko-KR"/>
+        </w:rPr>
+        <w:lastRenderedPageBreak/>
+        <w:drawing>
+          <wp:inline distT="0" distB="0" distL="0" distR="0" wp14:anchorId="44CAAE7E" wp14:editId="16E90171">
+            <wp:extent cx="5463540" cy="4097655"/>
+            <wp:effectExtent l="0" t="0" r="3810" b="0"/>
+            <wp:docPr id="2" name="Picture 2"/>
+            <wp:cNvGraphicFramePr>
+              <a:graphicFrameLocks xmlns:a="http://schemas.openxmlformats.org/drawingml/2006/main" noChangeAspect="1"/>
+            </wp:cNvGraphicFramePr>
+            <a:graphic xmlns:a="http://schemas.openxmlformats.org/drawingml/2006/main">
+              <a:graphicData uri="http://schemas.openxmlformats.org/drawingml/2006/picture">
+                <pic:pic xmlns:pic="http://schemas.openxmlformats.org/drawingml/2006/picture">
+                  <pic:nvPicPr>
+                    <pic:cNvPr id="1" name=""/>
+                    <pic:cNvPicPr/>
+                  </pic:nvPicPr>
+                  <pic:blipFill>
+                    <a:blip r:embed="rId17"/>
+                    <a:stretch>
+                      <a:fillRect/>
+                    </a:stretch>
+                  </pic:blipFill>
+                  <pic:spPr>
+                    <a:xfrm>
+                      <a:off x="0" y="0"/>
+                      <a:ext cx="5463540" cy="4097655"/>
+                    </a:xfrm>
+                    <a:prstGeom prst="rect">
+                      <a:avLst/>
+                    </a:prstGeom>
+                  </pic:spPr>
+                </pic:pic>
+              </a:graphicData>
+            </a:graphic>
+          </wp:inline>
+        </w:drawing>
+      </w:r>
+    </w:p>
+    <w:p/>
+    <w:p/>
+    <w:p/>
+    <w:p/>
+    <w:p/>
+    <w:p/>
+    <w:p/>
+    <w:p/>
+    <w:p/>
+    <w:p/>
+    <w:p/>
+    <w:p>
+      <w:r>
+        <w:t>Game Over Screen:</w:t>
+      </w:r>
+    </w:p>
+    <w:p>
+      <w:r>
+        <w:rPr>
+          <w:noProof/>
+          <w:lang w:eastAsia="ko-KR"/>
+        </w:rPr>
+        <w:lastRenderedPageBreak/>
+        <w:drawing>
+          <wp:inline distT="0" distB="0" distL="0" distR="0" wp14:anchorId="07138422" wp14:editId="2B6006B6">
+            <wp:extent cx="5943600" cy="4457700"/>
+            <wp:effectExtent l="0" t="0" r="0" b="0"/>
+            <wp:docPr id="4" name="Picture 4"/>
+            <wp:cNvGraphicFramePr>
+              <a:graphicFrameLocks xmlns:a="http://schemas.openxmlformats.org/drawingml/2006/main" noChangeAspect="1"/>
+            </wp:cNvGraphicFramePr>
+            <a:graphic xmlns:a="http://schemas.openxmlformats.org/drawingml/2006/main">
+              <a:graphicData uri="http://schemas.openxmlformats.org/drawingml/2006/picture">
+                <pic:pic xmlns:pic="http://schemas.openxmlformats.org/drawingml/2006/picture">
+                  <pic:nvPicPr>
+                    <pic:cNvPr id="1" name=""/>
+                    <pic:cNvPicPr/>
+                  </pic:nvPicPr>
+                  <pic:blipFill>
+                    <a:blip r:embed="rId18"/>
+                    <a:stretch>
+                      <a:fillRect/>
+                    </a:stretch>
+                  </pic:blipFill>
+                  <pic:spPr>
+                    <a:xfrm>
+                      <a:off x="0" y="0"/>
+                      <a:ext cx="5943600" cy="4457700"/>
+                    </a:xfrm>
+                    <a:prstGeom prst="rect">
+                      <a:avLst/>
+                    </a:prstGeom>
+                  </pic:spPr>
+                </pic:pic>
+              </a:graphicData>
+            </a:graphic>
+          </wp:inline>
+        </w:drawing>
+      </w:r>
+    </w:p>
     <w:p>
       <w:pPr>
         <w:pStyle w:val="Heading2"/>
@@ -2650,9 +2778,9 @@
           <w:numId w:val="1"/>
         </w:numPr>
       </w:pPr>
-      <w:bookmarkStart w:id="8" w:name="_Toc446711507"/>
-      <w:r>
-        <w:t>Characters</w:t>
+      <w:bookmarkStart w:id="8" w:name="_Toc446711506"/>
+      <w:r>
+        <w:t>Screen Descriptions</w:t>
       </w:r>
       <w:bookmarkEnd w:id="8"/>
       <w:r>
@@ -2661,10 +2789,192 @@
     </w:p>
     <w:p>
       <w:r>
-        <w:t>You</w:t>
-      </w:r>
-      <w:r>
-        <w:t xml:space="preserve"> play as one of the sole surviving sky-bears that reside on the mystical sky forest island.</w:t>
+        <w:t>LEVEL1</w:t>
+      </w:r>
+      <w:r>
+        <w:t>:</w:t>
+      </w:r>
+    </w:p>
+    <w:p>
+      <w:r>
+        <w:rPr>
+          <w:noProof/>
+          <w:lang w:eastAsia="ko-KR"/>
+        </w:rPr>
+        <w:lastRenderedPageBreak/>
+        <w:drawing>
+          <wp:inline distT="0" distB="0" distL="0" distR="0">
+            <wp:extent cx="5935980" cy="3032760"/>
+            <wp:effectExtent l="0" t="0" r="7620" b="0"/>
+            <wp:docPr id="19" name="Picture 19"/>
+            <wp:cNvGraphicFramePr>
+              <a:graphicFrameLocks xmlns:a="http://schemas.openxmlformats.org/drawingml/2006/main" noChangeAspect="1"/>
+            </wp:cNvGraphicFramePr>
+            <a:graphic xmlns:a="http://schemas.openxmlformats.org/drawingml/2006/main">
+              <a:graphicData uri="http://schemas.openxmlformats.org/drawingml/2006/picture">
+                <pic:pic xmlns:pic="http://schemas.openxmlformats.org/drawingml/2006/picture">
+                  <pic:nvPicPr>
+                    <pic:cNvPr id="0" name="Picture 3"/>
+                    <pic:cNvPicPr>
+                      <a:picLocks noChangeAspect="1" noChangeArrowheads="1"/>
+                    </pic:cNvPicPr>
+                  </pic:nvPicPr>
+                  <pic:blipFill>
+                    <a:blip r:embed="rId19" cstate="print">
+                      <a:extLst>
+                        <a:ext uri="{28A0092B-C50C-407E-A947-70E740481C1C}">
+                          <a14:useLocalDpi xmlns:a14="http://schemas.microsoft.com/office/drawing/2010/main" val="0"/>
+                        </a:ext>
+                      </a:extLst>
+                    </a:blip>
+                    <a:srcRect/>
+                    <a:stretch>
+                      <a:fillRect/>
+                    </a:stretch>
+                  </pic:blipFill>
+                  <pic:spPr bwMode="auto">
+                    <a:xfrm>
+                      <a:off x="0" y="0"/>
+                      <a:ext cx="5935980" cy="3032760"/>
+                    </a:xfrm>
+                    <a:prstGeom prst="rect">
+                      <a:avLst/>
+                    </a:prstGeom>
+                    <a:noFill/>
+                    <a:ln>
+                      <a:noFill/>
+                    </a:ln>
+                  </pic:spPr>
+                </pic:pic>
+              </a:graphicData>
+            </a:graphic>
+          </wp:inline>
+        </w:drawing>
+      </w:r>
+    </w:p>
+    <w:p/>
+    <w:p>
+      <w:r>
+        <w:t>LEVEL2:</w:t>
+      </w:r>
+    </w:p>
+    <w:p>
+      <w:r>
+        <w:rPr>
+          <w:noProof/>
+          <w:lang w:eastAsia="ko-KR"/>
+        </w:rPr>
+        <w:drawing>
+          <wp:inline distT="0" distB="0" distL="0" distR="0">
+            <wp:extent cx="5935980" cy="2750820"/>
+            <wp:effectExtent l="0" t="0" r="7620" b="0"/>
+            <wp:docPr id="17" name="Picture 17"/>
+            <wp:cNvGraphicFramePr>
+              <a:graphicFrameLocks xmlns:a="http://schemas.openxmlformats.org/drawingml/2006/main" noChangeAspect="1"/>
+            </wp:cNvGraphicFramePr>
+            <a:graphic xmlns:a="http://schemas.openxmlformats.org/drawingml/2006/main">
+              <a:graphicData uri="http://schemas.openxmlformats.org/drawingml/2006/picture">
+                <pic:pic xmlns:pic="http://schemas.openxmlformats.org/drawingml/2006/picture">
+                  <pic:nvPicPr>
+                    <pic:cNvPr id="0" name="Picture 1"/>
+                    <pic:cNvPicPr>
+                      <a:picLocks noChangeAspect="1" noChangeArrowheads="1"/>
+                    </pic:cNvPicPr>
+                  </pic:nvPicPr>
+                  <pic:blipFill>
+                    <a:blip r:embed="rId20" cstate="print">
+                      <a:extLst>
+                        <a:ext uri="{28A0092B-C50C-407E-A947-70E740481C1C}">
+                          <a14:useLocalDpi xmlns:a14="http://schemas.microsoft.com/office/drawing/2010/main" val="0"/>
+                        </a:ext>
+                      </a:extLst>
+                    </a:blip>
+                    <a:srcRect/>
+                    <a:stretch>
+                      <a:fillRect/>
+                    </a:stretch>
+                  </pic:blipFill>
+                  <pic:spPr bwMode="auto">
+                    <a:xfrm>
+                      <a:off x="0" y="0"/>
+                      <a:ext cx="5935980" cy="2750820"/>
+                    </a:xfrm>
+                    <a:prstGeom prst="rect">
+                      <a:avLst/>
+                    </a:prstGeom>
+                    <a:noFill/>
+                    <a:ln>
+                      <a:noFill/>
+                    </a:ln>
+                  </pic:spPr>
+                </pic:pic>
+              </a:graphicData>
+            </a:graphic>
+          </wp:inline>
+        </w:drawing>
+      </w:r>
+    </w:p>
+    <w:p/>
+    <w:p>
+      <w:r>
+        <w:t>LEVEL3:</w:t>
+      </w:r>
+    </w:p>
+    <w:p>
+      <w:r>
+        <w:rPr>
+          <w:noProof/>
+          <w:lang w:eastAsia="ko-KR"/>
+        </w:rPr>
+        <w:lastRenderedPageBreak/>
+        <w:drawing>
+          <wp:inline distT="0" distB="0" distL="0" distR="0">
+            <wp:extent cx="5943600" cy="3009900"/>
+            <wp:effectExtent l="0" t="0" r="0" b="0"/>
+            <wp:docPr id="18" name="Picture 18"/>
+            <wp:cNvGraphicFramePr>
+              <a:graphicFrameLocks xmlns:a="http://schemas.openxmlformats.org/drawingml/2006/main" noChangeAspect="1"/>
+            </wp:cNvGraphicFramePr>
+            <a:graphic xmlns:a="http://schemas.openxmlformats.org/drawingml/2006/main">
+              <a:graphicData uri="http://schemas.openxmlformats.org/drawingml/2006/picture">
+                <pic:pic xmlns:pic="http://schemas.openxmlformats.org/drawingml/2006/picture">
+                  <pic:nvPicPr>
+                    <pic:cNvPr id="0" name="Picture 2"/>
+                    <pic:cNvPicPr>
+                      <a:picLocks noChangeAspect="1" noChangeArrowheads="1"/>
+                    </pic:cNvPicPr>
+                  </pic:nvPicPr>
+                  <pic:blipFill>
+                    <a:blip r:embed="rId21" cstate="print">
+                      <a:extLst>
+                        <a:ext uri="{28A0092B-C50C-407E-A947-70E740481C1C}">
+                          <a14:useLocalDpi xmlns:a14="http://schemas.microsoft.com/office/drawing/2010/main" val="0"/>
+                        </a:ext>
+                      </a:extLst>
+                    </a:blip>
+                    <a:srcRect/>
+                    <a:stretch>
+                      <a:fillRect/>
+                    </a:stretch>
+                  </pic:blipFill>
+                  <pic:spPr bwMode="auto">
+                    <a:xfrm>
+                      <a:off x="0" y="0"/>
+                      <a:ext cx="5943600" cy="3009900"/>
+                    </a:xfrm>
+                    <a:prstGeom prst="rect">
+                      <a:avLst/>
+                    </a:prstGeom>
+                    <a:noFill/>
+                    <a:ln>
+                      <a:noFill/>
+                    </a:ln>
+                  </pic:spPr>
+                </pic:pic>
+              </a:graphicData>
+            </a:graphic>
+          </wp:inline>
+        </w:drawing>
       </w:r>
     </w:p>
     <w:p>
@@ -2675,9 +2985,9 @@
           <w:numId w:val="1"/>
         </w:numPr>
       </w:pPr>
-      <w:bookmarkStart w:id="9" w:name="_Toc446711508"/>
-      <w:r>
-        <w:t>Enemies</w:t>
+      <w:bookmarkStart w:id="9" w:name="_Toc446711507"/>
+      <w:r>
+        <w:t>Characters</w:t>
       </w:r>
       <w:bookmarkEnd w:id="9"/>
       <w:r>
@@ -2685,148 +2995,11 @@
       </w:r>
     </w:p>
     <w:p>
-      <w:pPr>
-        <w:rPr>
-          <w:i/>
-          <w:sz w:val="24"/>
-          <w:szCs w:val="24"/>
-        </w:rPr>
-      </w:pPr>
-      <w:r>
-        <w:rPr>
-          <w:i/>
-          <w:sz w:val="24"/>
-          <w:szCs w:val="24"/>
-        </w:rPr>
-        <w:t>Enemies in this game are the traps and hazards found throughout the world. Obstacles will also be laid out to hinder your progress. Enemies are as followed:</w:t>
-      </w:r>
-    </w:p>
-    <w:p>
-      <w:pPr>
-        <w:rPr>
-          <w:i/>
-          <w:sz w:val="24"/>
-          <w:szCs w:val="24"/>
-        </w:rPr>
-      </w:pPr>
-      <w:r>
-        <w:rPr>
-          <w:b/>
-          <w:i/>
-          <w:sz w:val="24"/>
-          <w:szCs w:val="24"/>
-        </w:rPr>
-        <w:t xml:space="preserve">Large Tree </w:t>
-      </w:r>
-      <w:r>
-        <w:rPr>
-          <w:b/>
-          <w:i/>
-          <w:sz w:val="24"/>
-          <w:szCs w:val="24"/>
-        </w:rPr>
-        <w:t>Branch:</w:t>
-      </w:r>
-      <w:r>
-        <w:rPr>
-          <w:i/>
-          <w:sz w:val="24"/>
-          <w:szCs w:val="24"/>
-        </w:rPr>
-        <w:t xml:space="preserve"> Falling tree branches that the player should avoid, </w:t>
-      </w:r>
-      <w:r>
-        <w:rPr>
-          <w:i/>
-          <w:sz w:val="24"/>
-          <w:szCs w:val="24"/>
-        </w:rPr>
-        <w:t>up</w:t>
-      </w:r>
-      <w:r>
-        <w:rPr>
-          <w:i/>
-          <w:sz w:val="24"/>
-          <w:szCs w:val="24"/>
-        </w:rPr>
-        <w:t>on collision will cause you to lose hitpoints.</w:t>
-      </w:r>
-    </w:p>
-    <w:p>
-      <w:pPr>
-        <w:rPr>
-          <w:i/>
-          <w:sz w:val="24"/>
-          <w:szCs w:val="24"/>
-        </w:rPr>
-      </w:pPr>
-      <w:r>
-        <w:rPr>
-          <w:b/>
-          <w:i/>
-          <w:sz w:val="24"/>
-          <w:szCs w:val="24"/>
-        </w:rPr>
-        <w:t xml:space="preserve">Large </w:t>
-      </w:r>
-      <w:r>
-        <w:rPr>
-          <w:b/>
-          <w:i/>
-          <w:sz w:val="24"/>
-          <w:szCs w:val="24"/>
-        </w:rPr>
-        <w:t>Rock:</w:t>
-      </w:r>
-      <w:r>
-        <w:rPr>
-          <w:i/>
-          <w:sz w:val="24"/>
-          <w:szCs w:val="24"/>
-        </w:rPr>
-        <w:t xml:space="preserve"> Falling rocks that the player should avoid, </w:t>
-      </w:r>
-      <w:r>
-        <w:rPr>
-          <w:i/>
-          <w:sz w:val="24"/>
-          <w:szCs w:val="24"/>
-        </w:rPr>
-        <w:t>up</w:t>
-      </w:r>
-      <w:r>
-        <w:rPr>
-          <w:i/>
-          <w:sz w:val="24"/>
-          <w:szCs w:val="24"/>
-        </w:rPr>
-        <w:t>on collision will cause you to lose quite a bit of hitpoints.</w:t>
-      </w:r>
-    </w:p>
-    <w:p>
-      <w:pPr>
-        <w:rPr>
-          <w:i/>
-          <w:sz w:val="24"/>
-          <w:szCs w:val="24"/>
-        </w:rPr>
-      </w:pPr>
-      <w:r>
-        <w:rPr>
-          <w:b/>
-          <w:i/>
-          <w:sz w:val="24"/>
-          <w:szCs w:val="24"/>
-        </w:rPr>
-        <w:t>Pitfall:</w:t>
-      </w:r>
-      <w:r>
-        <w:rPr>
-          <w:i/>
-          <w:sz w:val="24"/>
-          <w:szCs w:val="24"/>
-        </w:rPr>
-        <w:t xml:space="preserve"> Holes throughout the island, or a gap that separates the island. If you fall into their holes you will fall from the sky forest and instantly lose all your hitpoints. It is Game Over once you fall.</w:t>
+      <w:r>
+        <w:t>You</w:t>
+      </w:r>
+      <w:r>
+        <w:t xml:space="preserve"> play as one of the sole surviving sky-bears that reside on the mystical sky forest island.</w:t>
       </w:r>
     </w:p>
     <w:p>
@@ -2837,9 +3010,9 @@
           <w:numId w:val="1"/>
         </w:numPr>
       </w:pPr>
-      <w:bookmarkStart w:id="10" w:name="_Toc446711509"/>
-      <w:r>
-        <w:t>Scoring</w:t>
+      <w:bookmarkStart w:id="10" w:name="_Toc446711508"/>
+      <w:r>
+        <w:t>Enemies</w:t>
       </w:r>
       <w:bookmarkEnd w:id="10"/>
       <w:r>
@@ -2860,7 +3033,168 @@
           <w:sz w:val="24"/>
           <w:szCs w:val="24"/>
         </w:rPr>
-        <w:lastRenderedPageBreak/>
+        <w:t>Enemies in this game are the traps and hazards found throughout the world. Obstacles will also be laid out to hinder your progress. Enemies are as followed:</w:t>
+      </w:r>
+    </w:p>
+    <w:p>
+      <w:pPr>
+        <w:rPr>
+          <w:i/>
+          <w:sz w:val="24"/>
+          <w:szCs w:val="24"/>
+        </w:rPr>
+      </w:pPr>
+      <w:r>
+        <w:rPr>
+          <w:b/>
+          <w:i/>
+          <w:sz w:val="24"/>
+          <w:szCs w:val="24"/>
+        </w:rPr>
+        <w:t xml:space="preserve">Large Tree </w:t>
+      </w:r>
+      <w:r>
+        <w:rPr>
+          <w:b/>
+          <w:i/>
+          <w:sz w:val="24"/>
+          <w:szCs w:val="24"/>
+        </w:rPr>
+        <w:t>Branch:</w:t>
+      </w:r>
+      <w:r>
+        <w:rPr>
+          <w:i/>
+          <w:sz w:val="24"/>
+          <w:szCs w:val="24"/>
+        </w:rPr>
+        <w:t xml:space="preserve"> Falling tree branches that the player should avoid, </w:t>
+      </w:r>
+      <w:r>
+        <w:rPr>
+          <w:i/>
+          <w:sz w:val="24"/>
+          <w:szCs w:val="24"/>
+        </w:rPr>
+        <w:t>up</w:t>
+      </w:r>
+      <w:r>
+        <w:rPr>
+          <w:i/>
+          <w:sz w:val="24"/>
+          <w:szCs w:val="24"/>
+        </w:rPr>
+        <w:t>on collision will cause you to lose hitpoints.</w:t>
+      </w:r>
+    </w:p>
+    <w:p>
+      <w:pPr>
+        <w:rPr>
+          <w:i/>
+          <w:sz w:val="24"/>
+          <w:szCs w:val="24"/>
+        </w:rPr>
+      </w:pPr>
+      <w:r>
+        <w:rPr>
+          <w:b/>
+          <w:i/>
+          <w:sz w:val="24"/>
+          <w:szCs w:val="24"/>
+        </w:rPr>
+        <w:t xml:space="preserve">Large </w:t>
+      </w:r>
+      <w:r>
+        <w:rPr>
+          <w:b/>
+          <w:i/>
+          <w:sz w:val="24"/>
+          <w:szCs w:val="24"/>
+        </w:rPr>
+        <w:t>Rock:</w:t>
+      </w:r>
+      <w:r>
+        <w:rPr>
+          <w:i/>
+          <w:sz w:val="24"/>
+          <w:szCs w:val="24"/>
+        </w:rPr>
+        <w:t xml:space="preserve"> Falling rocks that the player should avoid, </w:t>
+      </w:r>
+      <w:r>
+        <w:rPr>
+          <w:i/>
+          <w:sz w:val="24"/>
+          <w:szCs w:val="24"/>
+        </w:rPr>
+        <w:t>up</w:t>
+      </w:r>
+      <w:r>
+        <w:rPr>
+          <w:i/>
+          <w:sz w:val="24"/>
+          <w:szCs w:val="24"/>
+        </w:rPr>
+        <w:t>on collision will cause you to lose quite a bit of hitpoints.</w:t>
+      </w:r>
+    </w:p>
+    <w:p>
+      <w:pPr>
+        <w:rPr>
+          <w:i/>
+          <w:sz w:val="24"/>
+          <w:szCs w:val="24"/>
+        </w:rPr>
+      </w:pPr>
+      <w:r>
+        <w:rPr>
+          <w:b/>
+          <w:i/>
+          <w:sz w:val="24"/>
+          <w:szCs w:val="24"/>
+        </w:rPr>
+        <w:t>Pitfall:</w:t>
+      </w:r>
+      <w:r>
+        <w:rPr>
+          <w:i/>
+          <w:sz w:val="24"/>
+          <w:szCs w:val="24"/>
+        </w:rPr>
+        <w:t xml:space="preserve"> Holes throughout the island, or a gap that separates the island. If you fall into their holes you will fall from the sky forest and instantly lose all your hitpoints. It is Game Over once you fall.</w:t>
+      </w:r>
+    </w:p>
+    <w:p>
+      <w:pPr>
+        <w:pStyle w:val="Heading2"/>
+        <w:numPr>
+          <w:ilvl w:val="0"/>
+          <w:numId w:val="1"/>
+        </w:numPr>
+      </w:pPr>
+      <w:bookmarkStart w:id="11" w:name="_Toc446711509"/>
+      <w:r>
+        <w:t>Scoring</w:t>
+      </w:r>
+      <w:bookmarkEnd w:id="11"/>
+      <w:r>
+        <w:t xml:space="preserve"> </w:t>
+      </w:r>
+    </w:p>
+    <w:p>
+      <w:pPr>
+        <w:rPr>
+          <w:i/>
+          <w:sz w:val="24"/>
+          <w:szCs w:val="24"/>
+        </w:rPr>
+      </w:pPr>
+      <w:r>
+        <w:rPr>
+          <w:i/>
+          <w:sz w:val="24"/>
+          <w:szCs w:val="24"/>
+        </w:rPr>
         <w:t xml:space="preserve">Scoring is calculated based on what you interact and collide with. </w:t>
       </w:r>
     </w:p>
@@ -2949,11 +3283,11 @@
           <w:numId w:val="1"/>
         </w:numPr>
       </w:pPr>
-      <w:bookmarkStart w:id="11" w:name="_Toc446711510"/>
+      <w:bookmarkStart w:id="12" w:name="_Toc446711510"/>
       <w:r>
         <w:t>Sound Index</w:t>
       </w:r>
-      <w:bookmarkEnd w:id="11"/>
+      <w:bookmarkEnd w:id="12"/>
     </w:p>
     <w:tbl>
       <w:tblPr>
@@ -2972,6 +3306,7 @@
           </w:tcPr>
           <w:p>
             <w:r>
+              <w:lastRenderedPageBreak/>
               <w:t>File Name</w:t>
             </w:r>
           </w:p>
@@ -3085,11 +3420,11 @@
           <w:numId w:val="1"/>
         </w:numPr>
       </w:pPr>
-      <w:bookmarkStart w:id="12" w:name="_Toc446711511"/>
+      <w:bookmarkStart w:id="13" w:name="_Toc446711511"/>
       <w:r>
         <w:t>Art/Multimedia Index</w:t>
       </w:r>
-      <w:bookmarkEnd w:id="12"/>
+      <w:bookmarkEnd w:id="13"/>
     </w:p>
     <w:tbl>
       <w:tblPr>
@@ -3139,306 +3474,6 @@
                   <wp:extent cx="485775" cy="485775"/>
                   <wp:effectExtent l="0" t="0" r="9525" b="9525"/>
                   <wp:docPr id="5" name="Picture 5"/>
-                  <wp:cNvGraphicFramePr>
-                    <a:graphicFrameLocks xmlns:a="http://schemas.openxmlformats.org/drawingml/2006/main" noChangeAspect="1"/>
-                  </wp:cNvGraphicFramePr>
-                  <a:graphic xmlns:a="http://schemas.openxmlformats.org/drawingml/2006/main">
-                    <a:graphicData uri="http://schemas.openxmlformats.org/drawingml/2006/picture">
-                      <pic:pic xmlns:pic="http://schemas.openxmlformats.org/drawingml/2006/picture">
-                        <pic:nvPicPr>
-                          <pic:cNvPr id="1" name=""/>
-                          <pic:cNvPicPr/>
-                        </pic:nvPicPr>
-                        <pic:blipFill>
-                          <a:blip r:embed="rId17"/>
-                          <a:stretch>
-                            <a:fillRect/>
-                          </a:stretch>
-                        </pic:blipFill>
-                        <pic:spPr>
-                          <a:xfrm>
-                            <a:off x="0" y="0"/>
-                            <a:ext cx="485775" cy="485775"/>
-                          </a:xfrm>
-                          <a:prstGeom prst="rect">
-                            <a:avLst/>
-                          </a:prstGeom>
-                        </pic:spPr>
-                      </pic:pic>
-                    </a:graphicData>
-                  </a:graphic>
-                </wp:inline>
-              </w:drawing>
-            </w:r>
-          </w:p>
-        </w:tc>
-        <w:tc>
-          <w:tcPr>
-            <w:tcW w:w="8010" w:type="dxa"/>
-          </w:tcPr>
-          <w:p>
-            <w:r>
-              <w:t>Basket.jpg</w:t>
-            </w:r>
-          </w:p>
-        </w:tc>
-      </w:tr>
-      <w:tr>
-        <w:tc>
-          <w:tcPr>
-            <w:tcW w:w="1368" w:type="dxa"/>
-          </w:tcPr>
-          <w:p>
-            <w:r>
-              <w:rPr>
-                <w:noProof/>
-                <w:lang w:eastAsia="ko-KR"/>
-              </w:rPr>
-              <w:drawing>
-                <wp:inline distT="0" distB="0" distL="0" distR="0" wp14:anchorId="75D0BE43" wp14:editId="45F9DCB7">
-                  <wp:extent cx="466725" cy="477097"/>
-                  <wp:effectExtent l="0" t="0" r="0" b="0"/>
-                  <wp:docPr id="13" name="Picture 13"/>
-                  <wp:cNvGraphicFramePr>
-                    <a:graphicFrameLocks xmlns:a="http://schemas.openxmlformats.org/drawingml/2006/main" noChangeAspect="1"/>
-                  </wp:cNvGraphicFramePr>
-                  <a:graphic xmlns:a="http://schemas.openxmlformats.org/drawingml/2006/main">
-                    <a:graphicData uri="http://schemas.openxmlformats.org/drawingml/2006/picture">
-                      <pic:pic xmlns:pic="http://schemas.openxmlformats.org/drawingml/2006/picture">
-                        <pic:nvPicPr>
-                          <pic:cNvPr id="1" name=""/>
-                          <pic:cNvPicPr/>
-                        </pic:nvPicPr>
-                        <pic:blipFill>
-                          <a:blip r:embed="rId18"/>
-                          <a:stretch>
-                            <a:fillRect/>
-                          </a:stretch>
-                        </pic:blipFill>
-                        <pic:spPr>
-                          <a:xfrm>
-                            <a:off x="0" y="0"/>
-                            <a:ext cx="469100" cy="479525"/>
-                          </a:xfrm>
-                          <a:prstGeom prst="rect">
-                            <a:avLst/>
-                          </a:prstGeom>
-                        </pic:spPr>
-                      </pic:pic>
-                    </a:graphicData>
-                  </a:graphic>
-                </wp:inline>
-              </w:drawing>
-            </w:r>
-          </w:p>
-        </w:tc>
-        <w:tc>
-          <w:tcPr>
-            <w:tcW w:w="8010" w:type="dxa"/>
-          </w:tcPr>
-          <w:p>
-            <w:r>
-              <w:t>Background.jpg</w:t>
-            </w:r>
-          </w:p>
-        </w:tc>
-      </w:tr>
-      <w:tr>
-        <w:tc>
-          <w:tcPr>
-            <w:tcW w:w="1368" w:type="dxa"/>
-          </w:tcPr>
-          <w:p>
-            <w:r>
-              <w:rPr>
-                <w:noProof/>
-                <w:lang w:eastAsia="ko-KR"/>
-              </w:rPr>
-              <w:drawing>
-                <wp:inline distT="0" distB="0" distL="0" distR="0" wp14:anchorId="2066DAB8" wp14:editId="060CF478">
-                  <wp:extent cx="493143" cy="466725"/>
-                  <wp:effectExtent l="0" t="0" r="2540" b="0"/>
-                  <wp:docPr id="6" name="Picture 6"/>
-                  <wp:cNvGraphicFramePr>
-                    <a:graphicFrameLocks xmlns:a="http://schemas.openxmlformats.org/drawingml/2006/main" noChangeAspect="1"/>
-                  </wp:cNvGraphicFramePr>
-                  <a:graphic xmlns:a="http://schemas.openxmlformats.org/drawingml/2006/main">
-                    <a:graphicData uri="http://schemas.openxmlformats.org/drawingml/2006/picture">
-                      <pic:pic xmlns:pic="http://schemas.openxmlformats.org/drawingml/2006/picture">
-                        <pic:nvPicPr>
-                          <pic:cNvPr id="1" name=""/>
-                          <pic:cNvPicPr/>
-                        </pic:nvPicPr>
-                        <pic:blipFill>
-                          <a:blip r:embed="rId19"/>
-                          <a:stretch>
-                            <a:fillRect/>
-                          </a:stretch>
-                        </pic:blipFill>
-                        <pic:spPr>
-                          <a:xfrm>
-                            <a:off x="0" y="0"/>
-                            <a:ext cx="495430" cy="468889"/>
-                          </a:xfrm>
-                          <a:prstGeom prst="rect">
-                            <a:avLst/>
-                          </a:prstGeom>
-                        </pic:spPr>
-                      </pic:pic>
-                    </a:graphicData>
-                  </a:graphic>
-                </wp:inline>
-              </w:drawing>
-            </w:r>
-          </w:p>
-        </w:tc>
-        <w:tc>
-          <w:tcPr>
-            <w:tcW w:w="8010" w:type="dxa"/>
-          </w:tcPr>
-          <w:p>
-            <w:r>
-              <w:t>Berry.jpg</w:t>
-            </w:r>
-          </w:p>
-        </w:tc>
-      </w:tr>
-      <w:tr>
-        <w:tc>
-          <w:tcPr>
-            <w:tcW w:w="1368" w:type="dxa"/>
-          </w:tcPr>
-          <w:p>
-            <w:r>
-              <w:rPr>
-                <w:noProof/>
-                <w:lang w:eastAsia="ko-KR"/>
-              </w:rPr>
-              <w:drawing>
-                <wp:inline distT="0" distB="0" distL="0" distR="0" wp14:anchorId="1948DABC" wp14:editId="53202C27">
-                  <wp:extent cx="495300" cy="476250"/>
-                  <wp:effectExtent l="0" t="0" r="0" b="0"/>
-                  <wp:docPr id="7" name="Picture 7"/>
-                  <wp:cNvGraphicFramePr>
-                    <a:graphicFrameLocks xmlns:a="http://schemas.openxmlformats.org/drawingml/2006/main" noChangeAspect="1"/>
-                  </wp:cNvGraphicFramePr>
-                  <a:graphic xmlns:a="http://schemas.openxmlformats.org/drawingml/2006/main">
-                    <a:graphicData uri="http://schemas.openxmlformats.org/drawingml/2006/picture">
-                      <pic:pic xmlns:pic="http://schemas.openxmlformats.org/drawingml/2006/picture">
-                        <pic:nvPicPr>
-                          <pic:cNvPr id="1" name=""/>
-                          <pic:cNvPicPr/>
-                        </pic:nvPicPr>
-                        <pic:blipFill>
-                          <a:blip r:embed="rId20"/>
-                          <a:stretch>
-                            <a:fillRect/>
-                          </a:stretch>
-                        </pic:blipFill>
-                        <pic:spPr>
-                          <a:xfrm>
-                            <a:off x="0" y="0"/>
-                            <a:ext cx="495300" cy="476250"/>
-                          </a:xfrm>
-                          <a:prstGeom prst="rect">
-                            <a:avLst/>
-                          </a:prstGeom>
-                        </pic:spPr>
-                      </pic:pic>
-                    </a:graphicData>
-                  </a:graphic>
-                </wp:inline>
-              </w:drawing>
-            </w:r>
-          </w:p>
-        </w:tc>
-        <w:tc>
-          <w:tcPr>
-            <w:tcW w:w="8010" w:type="dxa"/>
-          </w:tcPr>
-          <w:p>
-            <w:r>
-              <w:t>Fallingbranch.jpg</w:t>
-            </w:r>
-          </w:p>
-        </w:tc>
-      </w:tr>
-      <w:tr>
-        <w:tc>
-          <w:tcPr>
-            <w:tcW w:w="1368" w:type="dxa"/>
-          </w:tcPr>
-          <w:p>
-            <w:r>
-              <w:rPr>
-                <w:noProof/>
-                <w:lang w:eastAsia="ko-KR"/>
-              </w:rPr>
-              <w:drawing>
-                <wp:inline distT="0" distB="0" distL="0" distR="0" wp14:anchorId="021ADFC6" wp14:editId="1F408506">
-                  <wp:extent cx="485775" cy="485775"/>
-                  <wp:effectExtent l="0" t="0" r="9525" b="9525"/>
-                  <wp:docPr id="12" name="Picture 12"/>
-                  <wp:cNvGraphicFramePr>
-                    <a:graphicFrameLocks xmlns:a="http://schemas.openxmlformats.org/drawingml/2006/main" noChangeAspect="1"/>
-                  </wp:cNvGraphicFramePr>
-                  <a:graphic xmlns:a="http://schemas.openxmlformats.org/drawingml/2006/main">
-                    <a:graphicData uri="http://schemas.openxmlformats.org/drawingml/2006/picture">
-                      <pic:pic xmlns:pic="http://schemas.openxmlformats.org/drawingml/2006/picture">
-                        <pic:nvPicPr>
-                          <pic:cNvPr id="1" name=""/>
-                          <pic:cNvPicPr/>
-                        </pic:nvPicPr>
-                        <pic:blipFill>
-                          <a:blip r:embed="rId21"/>
-                          <a:stretch>
-                            <a:fillRect/>
-                          </a:stretch>
-                        </pic:blipFill>
-                        <pic:spPr>
-                          <a:xfrm>
-                            <a:off x="0" y="0"/>
-                            <a:ext cx="485775" cy="485775"/>
-                          </a:xfrm>
-                          <a:prstGeom prst="rect">
-                            <a:avLst/>
-                          </a:prstGeom>
-                        </pic:spPr>
-                      </pic:pic>
-                    </a:graphicData>
-                  </a:graphic>
-                </wp:inline>
-              </w:drawing>
-            </w:r>
-          </w:p>
-        </w:tc>
-        <w:tc>
-          <w:tcPr>
-            <w:tcW w:w="8010" w:type="dxa"/>
-          </w:tcPr>
-          <w:p>
-            <w:r>
-              <w:t>Floor.jpg</w:t>
-            </w:r>
-          </w:p>
-        </w:tc>
-      </w:tr>
-      <w:tr>
-        <w:tc>
-          <w:tcPr>
-            <w:tcW w:w="1368" w:type="dxa"/>
-          </w:tcPr>
-          <w:p>
-            <w:r>
-              <w:rPr>
-                <w:noProof/>
-                <w:lang w:eastAsia="ko-KR"/>
-              </w:rPr>
-              <w:drawing>
-                <wp:inline distT="0" distB="0" distL="0" distR="0" wp14:anchorId="31DD440E" wp14:editId="61C6EE51">
-                  <wp:extent cx="476250" cy="495300"/>
-                  <wp:effectExtent l="0" t="0" r="0" b="0"/>
-                  <wp:docPr id="10" name="Picture 10"/>
                   <wp:cNvGraphicFramePr>
                     <a:graphicFrameLocks xmlns:a="http://schemas.openxmlformats.org/drawingml/2006/main" noChangeAspect="1"/>
                   </wp:cNvGraphicFramePr>
@@ -3458,7 +3493,7 @@
                         <pic:spPr>
                           <a:xfrm>
                             <a:off x="0" y="0"/>
-                            <a:ext cx="476250" cy="495300"/>
+                            <a:ext cx="485775" cy="485775"/>
                           </a:xfrm>
                           <a:prstGeom prst="rect">
                             <a:avLst/>
@@ -3478,7 +3513,7 @@
           </w:tcPr>
           <w:p>
             <w:r>
-              <w:t>Rabbit.jpg</w:t>
+              <w:t>Basket.jpg</w:t>
             </w:r>
           </w:p>
         </w:tc>
@@ -3495,10 +3530,10 @@
                 <w:lang w:eastAsia="ko-KR"/>
               </w:rPr>
               <w:drawing>
-                <wp:inline distT="0" distB="0" distL="0" distR="0" wp14:anchorId="438D9BE9" wp14:editId="63A0D295">
-                  <wp:extent cx="455930" cy="476193"/>
-                  <wp:effectExtent l="0" t="0" r="1270" b="635"/>
-                  <wp:docPr id="9" name="Picture 9"/>
+                <wp:inline distT="0" distB="0" distL="0" distR="0" wp14:anchorId="75D0BE43" wp14:editId="45F9DCB7">
+                  <wp:extent cx="466725" cy="477097"/>
+                  <wp:effectExtent l="0" t="0" r="0" b="0"/>
+                  <wp:docPr id="13" name="Picture 13"/>
                   <wp:cNvGraphicFramePr>
                     <a:graphicFrameLocks xmlns:a="http://schemas.openxmlformats.org/drawingml/2006/main" noChangeAspect="1"/>
                   </wp:cNvGraphicFramePr>
@@ -3518,7 +3553,7 @@
                         <pic:spPr>
                           <a:xfrm>
                             <a:off x="0" y="0"/>
-                            <a:ext cx="456038" cy="476306"/>
+                            <a:ext cx="469100" cy="479525"/>
                           </a:xfrm>
                           <a:prstGeom prst="rect">
                             <a:avLst/>
@@ -3538,10 +3573,9 @@
           </w:tcPr>
           <w:p>
             <w:r>
-              <w:t>Rock.jpg</w:t>
+              <w:t>Background.jpg</w:t>
             </w:r>
           </w:p>
-          <w:p/>
         </w:tc>
       </w:tr>
       <w:tr>
@@ -3556,10 +3590,10 @@
                 <w:lang w:eastAsia="ko-KR"/>
               </w:rPr>
               <w:drawing>
-                <wp:inline distT="0" distB="0" distL="0" distR="0" wp14:anchorId="6B8EAE6E" wp14:editId="759BF006">
-                  <wp:extent cx="466725" cy="476250"/>
-                  <wp:effectExtent l="0" t="0" r="9525" b="0"/>
-                  <wp:docPr id="8" name="Picture 8"/>
+                <wp:inline distT="0" distB="0" distL="0" distR="0" wp14:anchorId="2066DAB8" wp14:editId="060CF478">
+                  <wp:extent cx="493143" cy="466725"/>
+                  <wp:effectExtent l="0" t="0" r="2540" b="0"/>
+                  <wp:docPr id="6" name="Picture 6"/>
                   <wp:cNvGraphicFramePr>
                     <a:graphicFrameLocks xmlns:a="http://schemas.openxmlformats.org/drawingml/2006/main" noChangeAspect="1"/>
                   </wp:cNvGraphicFramePr>
@@ -3579,6 +3613,307 @@
                         <pic:spPr>
                           <a:xfrm>
                             <a:off x="0" y="0"/>
+                            <a:ext cx="495430" cy="468889"/>
+                          </a:xfrm>
+                          <a:prstGeom prst="rect">
+                            <a:avLst/>
+                          </a:prstGeom>
+                        </pic:spPr>
+                      </pic:pic>
+                    </a:graphicData>
+                  </a:graphic>
+                </wp:inline>
+              </w:drawing>
+            </w:r>
+          </w:p>
+        </w:tc>
+        <w:tc>
+          <w:tcPr>
+            <w:tcW w:w="8010" w:type="dxa"/>
+          </w:tcPr>
+          <w:p>
+            <w:r>
+              <w:t>Berry.jpg</w:t>
+            </w:r>
+          </w:p>
+        </w:tc>
+      </w:tr>
+      <w:tr>
+        <w:tc>
+          <w:tcPr>
+            <w:tcW w:w="1368" w:type="dxa"/>
+          </w:tcPr>
+          <w:p>
+            <w:r>
+              <w:rPr>
+                <w:noProof/>
+                <w:lang w:eastAsia="ko-KR"/>
+              </w:rPr>
+              <w:drawing>
+                <wp:inline distT="0" distB="0" distL="0" distR="0" wp14:anchorId="1948DABC" wp14:editId="53202C27">
+                  <wp:extent cx="495300" cy="476250"/>
+                  <wp:effectExtent l="0" t="0" r="0" b="0"/>
+                  <wp:docPr id="7" name="Picture 7"/>
+                  <wp:cNvGraphicFramePr>
+                    <a:graphicFrameLocks xmlns:a="http://schemas.openxmlformats.org/drawingml/2006/main" noChangeAspect="1"/>
+                  </wp:cNvGraphicFramePr>
+                  <a:graphic xmlns:a="http://schemas.openxmlformats.org/drawingml/2006/main">
+                    <a:graphicData uri="http://schemas.openxmlformats.org/drawingml/2006/picture">
+                      <pic:pic xmlns:pic="http://schemas.openxmlformats.org/drawingml/2006/picture">
+                        <pic:nvPicPr>
+                          <pic:cNvPr id="1" name=""/>
+                          <pic:cNvPicPr/>
+                        </pic:nvPicPr>
+                        <pic:blipFill>
+                          <a:blip r:embed="rId25"/>
+                          <a:stretch>
+                            <a:fillRect/>
+                          </a:stretch>
+                        </pic:blipFill>
+                        <pic:spPr>
+                          <a:xfrm>
+                            <a:off x="0" y="0"/>
+                            <a:ext cx="495300" cy="476250"/>
+                          </a:xfrm>
+                          <a:prstGeom prst="rect">
+                            <a:avLst/>
+                          </a:prstGeom>
+                        </pic:spPr>
+                      </pic:pic>
+                    </a:graphicData>
+                  </a:graphic>
+                </wp:inline>
+              </w:drawing>
+            </w:r>
+          </w:p>
+        </w:tc>
+        <w:tc>
+          <w:tcPr>
+            <w:tcW w:w="8010" w:type="dxa"/>
+          </w:tcPr>
+          <w:p>
+            <w:r>
+              <w:t>Fallingbranch.jpg</w:t>
+            </w:r>
+          </w:p>
+        </w:tc>
+      </w:tr>
+      <w:tr>
+        <w:tc>
+          <w:tcPr>
+            <w:tcW w:w="1368" w:type="dxa"/>
+          </w:tcPr>
+          <w:p>
+            <w:r>
+              <w:rPr>
+                <w:noProof/>
+                <w:lang w:eastAsia="ko-KR"/>
+              </w:rPr>
+              <w:drawing>
+                <wp:inline distT="0" distB="0" distL="0" distR="0" wp14:anchorId="021ADFC6" wp14:editId="1F408506">
+                  <wp:extent cx="485775" cy="485775"/>
+                  <wp:effectExtent l="0" t="0" r="9525" b="9525"/>
+                  <wp:docPr id="12" name="Picture 12"/>
+                  <wp:cNvGraphicFramePr>
+                    <a:graphicFrameLocks xmlns:a="http://schemas.openxmlformats.org/drawingml/2006/main" noChangeAspect="1"/>
+                  </wp:cNvGraphicFramePr>
+                  <a:graphic xmlns:a="http://schemas.openxmlformats.org/drawingml/2006/main">
+                    <a:graphicData uri="http://schemas.openxmlformats.org/drawingml/2006/picture">
+                      <pic:pic xmlns:pic="http://schemas.openxmlformats.org/drawingml/2006/picture">
+                        <pic:nvPicPr>
+                          <pic:cNvPr id="1" name=""/>
+                          <pic:cNvPicPr/>
+                        </pic:nvPicPr>
+                        <pic:blipFill>
+                          <a:blip r:embed="rId26"/>
+                          <a:stretch>
+                            <a:fillRect/>
+                          </a:stretch>
+                        </pic:blipFill>
+                        <pic:spPr>
+                          <a:xfrm>
+                            <a:off x="0" y="0"/>
+                            <a:ext cx="485775" cy="485775"/>
+                          </a:xfrm>
+                          <a:prstGeom prst="rect">
+                            <a:avLst/>
+                          </a:prstGeom>
+                        </pic:spPr>
+                      </pic:pic>
+                    </a:graphicData>
+                  </a:graphic>
+                </wp:inline>
+              </w:drawing>
+            </w:r>
+          </w:p>
+        </w:tc>
+        <w:tc>
+          <w:tcPr>
+            <w:tcW w:w="8010" w:type="dxa"/>
+          </w:tcPr>
+          <w:p>
+            <w:r>
+              <w:t>Floor.jpg</w:t>
+            </w:r>
+          </w:p>
+        </w:tc>
+      </w:tr>
+      <w:tr>
+        <w:tc>
+          <w:tcPr>
+            <w:tcW w:w="1368" w:type="dxa"/>
+          </w:tcPr>
+          <w:p>
+            <w:r>
+              <w:rPr>
+                <w:noProof/>
+                <w:lang w:eastAsia="ko-KR"/>
+              </w:rPr>
+              <w:drawing>
+                <wp:inline distT="0" distB="0" distL="0" distR="0" wp14:anchorId="31DD440E" wp14:editId="61C6EE51">
+                  <wp:extent cx="476250" cy="495300"/>
+                  <wp:effectExtent l="0" t="0" r="0" b="0"/>
+                  <wp:docPr id="10" name="Picture 10"/>
+                  <wp:cNvGraphicFramePr>
+                    <a:graphicFrameLocks xmlns:a="http://schemas.openxmlformats.org/drawingml/2006/main" noChangeAspect="1"/>
+                  </wp:cNvGraphicFramePr>
+                  <a:graphic xmlns:a="http://schemas.openxmlformats.org/drawingml/2006/main">
+                    <a:graphicData uri="http://schemas.openxmlformats.org/drawingml/2006/picture">
+                      <pic:pic xmlns:pic="http://schemas.openxmlformats.org/drawingml/2006/picture">
+                        <pic:nvPicPr>
+                          <pic:cNvPr id="1" name=""/>
+                          <pic:cNvPicPr/>
+                        </pic:nvPicPr>
+                        <pic:blipFill>
+                          <a:blip r:embed="rId27"/>
+                          <a:stretch>
+                            <a:fillRect/>
+                          </a:stretch>
+                        </pic:blipFill>
+                        <pic:spPr>
+                          <a:xfrm>
+                            <a:off x="0" y="0"/>
+                            <a:ext cx="476250" cy="495300"/>
+                          </a:xfrm>
+                          <a:prstGeom prst="rect">
+                            <a:avLst/>
+                          </a:prstGeom>
+                        </pic:spPr>
+                      </pic:pic>
+                    </a:graphicData>
+                  </a:graphic>
+                </wp:inline>
+              </w:drawing>
+            </w:r>
+          </w:p>
+        </w:tc>
+        <w:tc>
+          <w:tcPr>
+            <w:tcW w:w="8010" w:type="dxa"/>
+          </w:tcPr>
+          <w:p>
+            <w:r>
+              <w:t>Rabbit.jpg</w:t>
+            </w:r>
+          </w:p>
+        </w:tc>
+      </w:tr>
+      <w:tr>
+        <w:tc>
+          <w:tcPr>
+            <w:tcW w:w="1368" w:type="dxa"/>
+          </w:tcPr>
+          <w:p>
+            <w:r>
+              <w:rPr>
+                <w:noProof/>
+                <w:lang w:eastAsia="ko-KR"/>
+              </w:rPr>
+              <w:drawing>
+                <wp:inline distT="0" distB="0" distL="0" distR="0" wp14:anchorId="438D9BE9" wp14:editId="63A0D295">
+                  <wp:extent cx="455930" cy="476193"/>
+                  <wp:effectExtent l="0" t="0" r="1270" b="635"/>
+                  <wp:docPr id="9" name="Picture 9"/>
+                  <wp:cNvGraphicFramePr>
+                    <a:graphicFrameLocks xmlns:a="http://schemas.openxmlformats.org/drawingml/2006/main" noChangeAspect="1"/>
+                  </wp:cNvGraphicFramePr>
+                  <a:graphic xmlns:a="http://schemas.openxmlformats.org/drawingml/2006/main">
+                    <a:graphicData uri="http://schemas.openxmlformats.org/drawingml/2006/picture">
+                      <pic:pic xmlns:pic="http://schemas.openxmlformats.org/drawingml/2006/picture">
+                        <pic:nvPicPr>
+                          <pic:cNvPr id="1" name=""/>
+                          <pic:cNvPicPr/>
+                        </pic:nvPicPr>
+                        <pic:blipFill>
+                          <a:blip r:embed="rId28"/>
+                          <a:stretch>
+                            <a:fillRect/>
+                          </a:stretch>
+                        </pic:blipFill>
+                        <pic:spPr>
+                          <a:xfrm>
+                            <a:off x="0" y="0"/>
+                            <a:ext cx="456038" cy="476306"/>
+                          </a:xfrm>
+                          <a:prstGeom prst="rect">
+                            <a:avLst/>
+                          </a:prstGeom>
+                        </pic:spPr>
+                      </pic:pic>
+                    </a:graphicData>
+                  </a:graphic>
+                </wp:inline>
+              </w:drawing>
+            </w:r>
+          </w:p>
+        </w:tc>
+        <w:tc>
+          <w:tcPr>
+            <w:tcW w:w="8010" w:type="dxa"/>
+          </w:tcPr>
+          <w:p>
+            <w:r>
+              <w:t>Rock.jpg</w:t>
+            </w:r>
+          </w:p>
+          <w:p/>
+        </w:tc>
+      </w:tr>
+      <w:tr>
+        <w:tc>
+          <w:tcPr>
+            <w:tcW w:w="1368" w:type="dxa"/>
+          </w:tcPr>
+          <w:p>
+            <w:r>
+              <w:rPr>
+                <w:noProof/>
+                <w:lang w:eastAsia="ko-KR"/>
+              </w:rPr>
+              <w:drawing>
+                <wp:inline distT="0" distB="0" distL="0" distR="0" wp14:anchorId="6B8EAE6E" wp14:editId="759BF006">
+                  <wp:extent cx="466725" cy="476250"/>
+                  <wp:effectExtent l="0" t="0" r="9525" b="0"/>
+                  <wp:docPr id="8" name="Picture 8"/>
+                  <wp:cNvGraphicFramePr>
+                    <a:graphicFrameLocks xmlns:a="http://schemas.openxmlformats.org/drawingml/2006/main" noChangeAspect="1"/>
+                  </wp:cNvGraphicFramePr>
+                  <a:graphic xmlns:a="http://schemas.openxmlformats.org/drawingml/2006/main">
+                    <a:graphicData uri="http://schemas.openxmlformats.org/drawingml/2006/picture">
+                      <pic:pic xmlns:pic="http://schemas.openxmlformats.org/drawingml/2006/picture">
+                        <pic:nvPicPr>
+                          <pic:cNvPr id="1" name=""/>
+                          <pic:cNvPicPr/>
+                        </pic:nvPicPr>
+                        <pic:blipFill>
+                          <a:blip r:embed="rId29"/>
+                          <a:stretch>
+                            <a:fillRect/>
+                          </a:stretch>
+                        </pic:blipFill>
+                        <pic:spPr>
+                          <a:xfrm>
+                            <a:off x="0" y="0"/>
                             <a:ext cx="466725" cy="476250"/>
                           </a:xfrm>
                           <a:prstGeom prst="rect">
@@ -3631,7 +3966,7 @@
                           <pic:cNvPicPr/>
                         </pic:nvPicPr>
                         <pic:blipFill>
-                          <a:blip r:embed="rId25" cstate="print">
+                          <a:blip r:embed="rId30" cstate="print">
                             <a:extLst>
                               <a:ext uri="{28A0092B-C50C-407E-A947-70E740481C1C}">
                                 <a14:useLocalDpi xmlns:a14="http://schemas.microsoft.com/office/drawing/2010/main" val="0"/>
@@ -3667,18 +4002,16 @@
             <w:r>
               <w:t>PressurePlate.jpg</w:t>
             </w:r>
-            <w:bookmarkStart w:id="13" w:name="_GoBack"/>
-            <w:bookmarkEnd w:id="13"/>
           </w:p>
         </w:tc>
       </w:tr>
     </w:tbl>
     <w:p/>
     <w:sectPr>
-      <w:headerReference w:type="even" r:id="rId26"/>
-      <w:headerReference w:type="default" r:id="rId27"/>
-      <w:footerReference w:type="even" r:id="rId28"/>
-      <w:footerReference w:type="default" r:id="rId29"/>
+      <w:headerReference w:type="even" r:id="rId31"/>
+      <w:headerReference w:type="default" r:id="rId32"/>
+      <w:footerReference w:type="even" r:id="rId33"/>
+      <w:footerReference w:type="default" r:id="rId34"/>
       <w:pgSz w:w="12240" w:h="15840"/>
       <w:pgMar w:top="1440" w:right="1440" w:bottom="1440" w:left="1440" w:header="720" w:footer="720" w:gutter="0"/>
       <w:pgBorders w:offsetFrom="page">
@@ -3786,7 +4119,7 @@
         <w:rFonts w:asciiTheme="majorHAnsi" w:hAnsiTheme="majorHAnsi"/>
         <w:noProof/>
       </w:rPr>
-      <w:t>8</w:t>
+      <w:t>4</w:t>
     </w:r>
     <w:r>
       <w:rPr>
@@ -3848,7 +4181,7 @@
         <w:rFonts w:asciiTheme="majorHAnsi" w:hAnsiTheme="majorHAnsi"/>
         <w:noProof/>
       </w:rPr>
-      <w:t>7</w:t>
+      <w:t>3</w:t>
     </w:r>
     <w:r>
       <w:rPr>
@@ -5587,7 +5920,7 @@
 </file>
 
 <file path=customXml/itemProps5.xml><?xml version="1.0" encoding="utf-8"?>
-<ds:datastoreItem xmlns:ds="http://schemas.openxmlformats.org/officeDocument/2006/customXml" ds:itemID="{F2ACE34A-09CD-409E-88F5-EDC783733746}">
+<ds:datastoreItem xmlns:ds="http://schemas.openxmlformats.org/officeDocument/2006/customXml" ds:itemID="{EE3763C9-D11B-496A-95CA-241B6DF1997B}">
   <ds:schemaRefs>
     <ds:schemaRef ds:uri="http://schemas.openxmlformats.org/officeDocument/2006/bibliography"/>
   </ds:schemaRefs>

</xml_diff>